<commit_message>
Update added to datapub skin
</commit_message>
<xml_diff>
--- a/SRS/SRS.docx
+++ b/SRS/SRS.docx
@@ -970,32 +970,6 @@
     </w:p>
     <w:p>
       <w:pPr>
-        <w:pStyle w:val="Normal"/>
-        <w:rPr>
-          <w:rFonts w:ascii="Courier 10 Pitch" w:hAnsi="Courier 10 Pitch"/>
-        </w:rPr>
-      </w:pPr>
-      <w:r>
-        <w:rPr>
-          <w:rFonts w:ascii="Courier 10 Pitch" w:hAnsi="Courier 10 Pitch"/>
-        </w:rPr>
-      </w:r>
-    </w:p>
-    <w:p>
-      <w:pPr>
-        <w:pStyle w:val="Normal"/>
-        <w:rPr>
-          <w:rFonts w:ascii="Courier 10 Pitch" w:hAnsi="Courier 10 Pitch"/>
-        </w:rPr>
-      </w:pPr>
-      <w:r>
-        <w:rPr>
-          <w:rFonts w:ascii="Courier 10 Pitch" w:hAnsi="Courier 10 Pitch"/>
-        </w:rPr>
-      </w:r>
-    </w:p>
-    <w:p>
-      <w:pPr>
         <w:pStyle w:val="Heading1"/>
         <w:numPr>
           <w:ilvl w:val="0"/>
@@ -1017,7 +991,7 @@
     <w:tbl>
       <w:tblPr>
         <w:jc w:val="left"/>
-        <w:tblInd w:w="238" w:type="dxa"/>
+        <w:tblInd w:w="233" w:type="dxa"/>
         <w:tblBorders>
           <w:top w:val="single" w:sz="4" w:space="0" w:color="000001"/>
           <w:left w:val="single" w:sz="4" w:space="0" w:color="000001"/>
@@ -1028,16 +1002,16 @@
         </w:tblBorders>
         <w:tblCellMar>
           <w:top w:w="0" w:type="dxa"/>
-          <w:left w:w="58" w:type="dxa"/>
+          <w:left w:w="53" w:type="dxa"/>
           <w:bottom w:w="0" w:type="dxa"/>
           <w:right w:w="108" w:type="dxa"/>
         </w:tblCellMar>
       </w:tblPr>
       <w:tblGrid>
-        <w:gridCol w:w="817"/>
-        <w:gridCol w:w="2171"/>
-        <w:gridCol w:w="4732"/>
-        <w:gridCol w:w="1037"/>
+        <w:gridCol w:w="816"/>
+        <w:gridCol w:w="2170"/>
+        <w:gridCol w:w="4731"/>
+        <w:gridCol w:w="1039"/>
       </w:tblGrid>
       <w:tr>
         <w:trPr>
@@ -1045,7 +1019,7 @@
         </w:trPr>
         <w:tc>
           <w:tcPr>
-            <w:tcW w:w="817" w:type="dxa"/>
+            <w:tcW w:w="816" w:type="dxa"/>
             <w:tcBorders>
               <w:top w:val="single" w:sz="4" w:space="0" w:color="000001"/>
               <w:left w:val="single" w:sz="4" w:space="0" w:color="000001"/>
@@ -1056,7 +1030,7 @@
             </w:tcBorders>
             <w:shd w:fill="FFFFFF" w:val="clear"/>
             <w:tcMar>
-              <w:left w:w="58" w:type="dxa"/>
+              <w:left w:w="53" w:type="dxa"/>
             </w:tcMar>
             <w:vAlign w:val="bottom"/>
           </w:tcPr>
@@ -1087,7 +1061,7 @@
         </w:tc>
         <w:tc>
           <w:tcPr>
-            <w:tcW w:w="2171" w:type="dxa"/>
+            <w:tcW w:w="2170" w:type="dxa"/>
             <w:tcBorders>
               <w:top w:val="single" w:sz="4" w:space="0" w:color="000001"/>
               <w:left w:val="single" w:sz="4" w:space="0" w:color="000001"/>
@@ -1098,7 +1072,7 @@
             </w:tcBorders>
             <w:shd w:fill="FFFFFF" w:val="clear"/>
             <w:tcMar>
-              <w:left w:w="58" w:type="dxa"/>
+              <w:left w:w="53" w:type="dxa"/>
             </w:tcMar>
             <w:vAlign w:val="bottom"/>
           </w:tcPr>
@@ -1129,7 +1103,7 @@
         </w:tc>
         <w:tc>
           <w:tcPr>
-            <w:tcW w:w="4732" w:type="dxa"/>
+            <w:tcW w:w="4731" w:type="dxa"/>
             <w:tcBorders>
               <w:top w:val="single" w:sz="4" w:space="0" w:color="000001"/>
               <w:left w:val="single" w:sz="4" w:space="0" w:color="000001"/>
@@ -1140,7 +1114,7 @@
             </w:tcBorders>
             <w:shd w:fill="FFFFFF" w:val="clear"/>
             <w:tcMar>
-              <w:left w:w="58" w:type="dxa"/>
+              <w:left w:w="53" w:type="dxa"/>
             </w:tcMar>
             <w:vAlign w:val="bottom"/>
           </w:tcPr>
@@ -1171,7 +1145,7 @@
         </w:tc>
         <w:tc>
           <w:tcPr>
-            <w:tcW w:w="1037" w:type="dxa"/>
+            <w:tcW w:w="1039" w:type="dxa"/>
             <w:tcBorders>
               <w:top w:val="single" w:sz="4" w:space="0" w:color="000001"/>
               <w:left w:val="single" w:sz="4" w:space="0" w:color="000001"/>
@@ -1182,7 +1156,7 @@
             </w:tcBorders>
             <w:shd w:fill="FFFFFF" w:val="clear"/>
             <w:tcMar>
-              <w:left w:w="58" w:type="dxa"/>
+              <w:left w:w="53" w:type="dxa"/>
             </w:tcMar>
             <w:vAlign w:val="bottom"/>
           </w:tcPr>
@@ -1218,7 +1192,7 @@
         </w:trPr>
         <w:tc>
           <w:tcPr>
-            <w:tcW w:w="817" w:type="dxa"/>
+            <w:tcW w:w="816" w:type="dxa"/>
             <w:tcBorders>
               <w:top w:val="single" w:sz="4" w:space="0" w:color="000001"/>
               <w:left w:val="single" w:sz="4" w:space="0" w:color="000001"/>
@@ -1229,7 +1203,7 @@
             </w:tcBorders>
             <w:shd w:fill="FFFFFF" w:val="clear"/>
             <w:tcMar>
-              <w:left w:w="58" w:type="dxa"/>
+              <w:left w:w="53" w:type="dxa"/>
             </w:tcMar>
           </w:tcPr>
           <w:p>
@@ -1261,7 +1235,7 @@
         </w:tc>
         <w:tc>
           <w:tcPr>
-            <w:tcW w:w="2171" w:type="dxa"/>
+            <w:tcW w:w="2170" w:type="dxa"/>
             <w:tcBorders>
               <w:top w:val="single" w:sz="4" w:space="0" w:color="000001"/>
               <w:left w:val="single" w:sz="4" w:space="0" w:color="000001"/>
@@ -1272,7 +1246,7 @@
             </w:tcBorders>
             <w:shd w:fill="FFFFFF" w:val="clear"/>
             <w:tcMar>
-              <w:left w:w="58" w:type="dxa"/>
+              <w:left w:w="53" w:type="dxa"/>
             </w:tcMar>
           </w:tcPr>
           <w:p>
@@ -1299,7 +1273,7 @@
         </w:tc>
         <w:tc>
           <w:tcPr>
-            <w:tcW w:w="4732" w:type="dxa"/>
+            <w:tcW w:w="4731" w:type="dxa"/>
             <w:tcBorders>
               <w:top w:val="single" w:sz="4" w:space="0" w:color="000001"/>
               <w:left w:val="single" w:sz="4" w:space="0" w:color="000001"/>
@@ -1310,7 +1284,7 @@
             </w:tcBorders>
             <w:shd w:fill="FFFFFF" w:val="clear"/>
             <w:tcMar>
-              <w:left w:w="58" w:type="dxa"/>
+              <w:left w:w="53" w:type="dxa"/>
             </w:tcMar>
           </w:tcPr>
           <w:p>
@@ -1337,7 +1311,7 @@
         </w:tc>
         <w:tc>
           <w:tcPr>
-            <w:tcW w:w="1037" w:type="dxa"/>
+            <w:tcW w:w="1039" w:type="dxa"/>
             <w:tcBorders>
               <w:top w:val="single" w:sz="4" w:space="0" w:color="000001"/>
               <w:left w:val="single" w:sz="4" w:space="0" w:color="000001"/>
@@ -1348,7 +1322,7 @@
             </w:tcBorders>
             <w:shd w:fill="FFFFFF" w:val="clear"/>
             <w:tcMar>
-              <w:left w:w="58" w:type="dxa"/>
+              <w:left w:w="53" w:type="dxa"/>
             </w:tcMar>
           </w:tcPr>
           <w:p>
@@ -1381,7 +1355,7 @@
         </w:trPr>
         <w:tc>
           <w:tcPr>
-            <w:tcW w:w="817" w:type="dxa"/>
+            <w:tcW w:w="816" w:type="dxa"/>
             <w:tcBorders>
               <w:top w:val="nil"/>
               <w:left w:val="single" w:sz="4" w:space="0" w:color="000001"/>
@@ -1392,7 +1366,7 @@
             </w:tcBorders>
             <w:shd w:fill="FFFFFF" w:val="clear"/>
             <w:tcMar>
-              <w:left w:w="58" w:type="dxa"/>
+              <w:left w:w="53" w:type="dxa"/>
             </w:tcMar>
           </w:tcPr>
           <w:p>
@@ -1424,7 +1398,7 @@
         </w:tc>
         <w:tc>
           <w:tcPr>
-            <w:tcW w:w="2171" w:type="dxa"/>
+            <w:tcW w:w="2170" w:type="dxa"/>
             <w:tcBorders>
               <w:top w:val="nil"/>
               <w:left w:val="single" w:sz="4" w:space="0" w:color="000001"/>
@@ -1435,7 +1409,7 @@
             </w:tcBorders>
             <w:shd w:fill="FFFFFF" w:val="clear"/>
             <w:tcMar>
-              <w:left w:w="58" w:type="dxa"/>
+              <w:left w:w="53" w:type="dxa"/>
             </w:tcMar>
           </w:tcPr>
           <w:p>
@@ -1464,7 +1438,7 @@
         </w:tc>
         <w:tc>
           <w:tcPr>
-            <w:tcW w:w="4732" w:type="dxa"/>
+            <w:tcW w:w="4731" w:type="dxa"/>
             <w:tcBorders>
               <w:top w:val="nil"/>
               <w:left w:val="single" w:sz="4" w:space="0" w:color="000001"/>
@@ -1475,7 +1449,7 @@
             </w:tcBorders>
             <w:shd w:fill="FFFFFF" w:val="clear"/>
             <w:tcMar>
-              <w:left w:w="58" w:type="dxa"/>
+              <w:left w:w="53" w:type="dxa"/>
             </w:tcMar>
           </w:tcPr>
           <w:p>
@@ -1502,7 +1476,7 @@
         </w:tc>
         <w:tc>
           <w:tcPr>
-            <w:tcW w:w="1037" w:type="dxa"/>
+            <w:tcW w:w="1039" w:type="dxa"/>
             <w:tcBorders>
               <w:top w:val="nil"/>
               <w:left w:val="single" w:sz="4" w:space="0" w:color="000001"/>
@@ -1513,7 +1487,7 @@
             </w:tcBorders>
             <w:shd w:fill="FFFFFF" w:val="clear"/>
             <w:tcMar>
-              <w:left w:w="58" w:type="dxa"/>
+              <w:left w:w="53" w:type="dxa"/>
             </w:tcMar>
           </w:tcPr>
           <w:p>
@@ -1546,7 +1520,7 @@
         </w:trPr>
         <w:tc>
           <w:tcPr>
-            <w:tcW w:w="817" w:type="dxa"/>
+            <w:tcW w:w="816" w:type="dxa"/>
             <w:tcBorders>
               <w:top w:val="nil"/>
               <w:left w:val="single" w:sz="4" w:space="0" w:color="000001"/>
@@ -1557,7 +1531,7 @@
             </w:tcBorders>
             <w:shd w:fill="FFFFFF" w:val="clear"/>
             <w:tcMar>
-              <w:left w:w="58" w:type="dxa"/>
+              <w:left w:w="53" w:type="dxa"/>
             </w:tcMar>
           </w:tcPr>
           <w:p>
@@ -1589,7 +1563,7 @@
         </w:tc>
         <w:tc>
           <w:tcPr>
-            <w:tcW w:w="2171" w:type="dxa"/>
+            <w:tcW w:w="2170" w:type="dxa"/>
             <w:tcBorders>
               <w:top w:val="nil"/>
               <w:left w:val="single" w:sz="4" w:space="0" w:color="000001"/>
@@ -1600,7 +1574,7 @@
             </w:tcBorders>
             <w:shd w:fill="FFFFFF" w:val="clear"/>
             <w:tcMar>
-              <w:left w:w="58" w:type="dxa"/>
+              <w:left w:w="53" w:type="dxa"/>
             </w:tcMar>
           </w:tcPr>
           <w:p>
@@ -1629,7 +1603,7 @@
         </w:tc>
         <w:tc>
           <w:tcPr>
-            <w:tcW w:w="4732" w:type="dxa"/>
+            <w:tcW w:w="4731" w:type="dxa"/>
             <w:tcBorders>
               <w:top w:val="nil"/>
               <w:left w:val="single" w:sz="4" w:space="0" w:color="000001"/>
@@ -1640,7 +1614,7 @@
             </w:tcBorders>
             <w:shd w:fill="FFFFFF" w:val="clear"/>
             <w:tcMar>
-              <w:left w:w="58" w:type="dxa"/>
+              <w:left w:w="53" w:type="dxa"/>
             </w:tcMar>
           </w:tcPr>
           <w:p>
@@ -1661,13 +1635,22 @@
                 <w:sz w:val="22"/>
                 <w:szCs w:val="22"/>
               </w:rPr>
-              <w:t>Store IP address and details in Clicky</w:t>
-            </w:r>
-          </w:p>
-        </w:tc>
-        <w:tc>
-          <w:tcPr>
-            <w:tcW w:w="1037" w:type="dxa"/>
+              <w:t xml:space="preserve">Store IP address and details in </w:t>
+            </w:r>
+            <w:r>
+              <w:rPr>
+                <w:rFonts w:ascii="Courier 10 Pitch" w:hAnsi="Courier 10 Pitch"/>
+                <w:i w:val="false"/>
+                <w:sz w:val="22"/>
+                <w:szCs w:val="22"/>
+              </w:rPr>
+              <w:t>Piwik</w:t>
+            </w:r>
+          </w:p>
+        </w:tc>
+        <w:tc>
+          <w:tcPr>
+            <w:tcW w:w="1039" w:type="dxa"/>
             <w:tcBorders>
               <w:top w:val="nil"/>
               <w:left w:val="single" w:sz="4" w:space="0" w:color="000001"/>
@@ -1678,7 +1661,7 @@
             </w:tcBorders>
             <w:shd w:fill="FFFFFF" w:val="clear"/>
             <w:tcMar>
-              <w:left w:w="58" w:type="dxa"/>
+              <w:left w:w="53" w:type="dxa"/>
             </w:tcMar>
           </w:tcPr>
           <w:p>
@@ -1711,7 +1694,7 @@
         </w:trPr>
         <w:tc>
           <w:tcPr>
-            <w:tcW w:w="817" w:type="dxa"/>
+            <w:tcW w:w="816" w:type="dxa"/>
             <w:tcBorders>
               <w:top w:val="nil"/>
               <w:left w:val="single" w:sz="4" w:space="0" w:color="000001"/>
@@ -1722,7 +1705,7 @@
             </w:tcBorders>
             <w:shd w:fill="FFFFFF" w:val="clear"/>
             <w:tcMar>
-              <w:left w:w="58" w:type="dxa"/>
+              <w:left w:w="53" w:type="dxa"/>
             </w:tcMar>
           </w:tcPr>
           <w:p>
@@ -1754,7 +1737,7 @@
         </w:tc>
         <w:tc>
           <w:tcPr>
-            <w:tcW w:w="2171" w:type="dxa"/>
+            <w:tcW w:w="2170" w:type="dxa"/>
             <w:tcBorders>
               <w:top w:val="nil"/>
               <w:left w:val="single" w:sz="4" w:space="0" w:color="000001"/>
@@ -1765,7 +1748,7 @@
             </w:tcBorders>
             <w:shd w:fill="FFFFFF" w:val="clear"/>
             <w:tcMar>
-              <w:left w:w="58" w:type="dxa"/>
+              <w:left w:w="53" w:type="dxa"/>
             </w:tcMar>
           </w:tcPr>
           <w:p>
@@ -1794,7 +1777,7 @@
         </w:tc>
         <w:tc>
           <w:tcPr>
-            <w:tcW w:w="4732" w:type="dxa"/>
+            <w:tcW w:w="4731" w:type="dxa"/>
             <w:tcBorders>
               <w:top w:val="nil"/>
               <w:left w:val="single" w:sz="4" w:space="0" w:color="000001"/>
@@ -1805,7 +1788,7 @@
             </w:tcBorders>
             <w:shd w:fill="FFFFFF" w:val="clear"/>
             <w:tcMar>
-              <w:left w:w="58" w:type="dxa"/>
+              <w:left w:w="53" w:type="dxa"/>
             </w:tcMar>
           </w:tcPr>
           <w:p>
@@ -1832,7 +1815,7 @@
         </w:tc>
         <w:tc>
           <w:tcPr>
-            <w:tcW w:w="1037" w:type="dxa"/>
+            <w:tcW w:w="1039" w:type="dxa"/>
             <w:tcBorders>
               <w:top w:val="nil"/>
               <w:left w:val="single" w:sz="4" w:space="0" w:color="000001"/>
@@ -1843,7 +1826,7 @@
             </w:tcBorders>
             <w:shd w:fill="FFFFFF" w:val="clear"/>
             <w:tcMar>
-              <w:left w:w="58" w:type="dxa"/>
+              <w:left w:w="53" w:type="dxa"/>
             </w:tcMar>
           </w:tcPr>
           <w:p>
@@ -1876,7 +1859,7 @@
         </w:trPr>
         <w:tc>
           <w:tcPr>
-            <w:tcW w:w="817" w:type="dxa"/>
+            <w:tcW w:w="816" w:type="dxa"/>
             <w:tcBorders>
               <w:top w:val="single" w:sz="4" w:space="0" w:color="000001"/>
               <w:left w:val="single" w:sz="4" w:space="0" w:color="000001"/>
@@ -1887,7 +1870,7 @@
             </w:tcBorders>
             <w:shd w:fill="FFFFFF" w:val="clear"/>
             <w:tcMar>
-              <w:left w:w="58" w:type="dxa"/>
+              <w:left w:w="53" w:type="dxa"/>
             </w:tcMar>
           </w:tcPr>
           <w:p>
@@ -1919,7 +1902,7 @@
         </w:tc>
         <w:tc>
           <w:tcPr>
-            <w:tcW w:w="2171" w:type="dxa"/>
+            <w:tcW w:w="2170" w:type="dxa"/>
             <w:tcBorders>
               <w:top w:val="single" w:sz="4" w:space="0" w:color="000001"/>
               <w:left w:val="single" w:sz="4" w:space="0" w:color="000001"/>
@@ -1930,7 +1913,7 @@
             </w:tcBorders>
             <w:shd w:fill="FFFFFF" w:val="clear"/>
             <w:tcMar>
-              <w:left w:w="58" w:type="dxa"/>
+              <w:left w:w="53" w:type="dxa"/>
             </w:tcMar>
           </w:tcPr>
           <w:p>
@@ -1957,7 +1940,7 @@
         </w:tc>
         <w:tc>
           <w:tcPr>
-            <w:tcW w:w="4732" w:type="dxa"/>
+            <w:tcW w:w="4731" w:type="dxa"/>
             <w:tcBorders>
               <w:top w:val="single" w:sz="4" w:space="0" w:color="000001"/>
               <w:left w:val="single" w:sz="4" w:space="0" w:color="000001"/>
@@ -1968,7 +1951,7 @@
             </w:tcBorders>
             <w:shd w:fill="FFFFFF" w:val="clear"/>
             <w:tcMar>
-              <w:left w:w="58" w:type="dxa"/>
+              <w:left w:w="53" w:type="dxa"/>
             </w:tcMar>
           </w:tcPr>
           <w:p>
@@ -1995,7 +1978,7 @@
         </w:tc>
         <w:tc>
           <w:tcPr>
-            <w:tcW w:w="1037" w:type="dxa"/>
+            <w:tcW w:w="1039" w:type="dxa"/>
             <w:tcBorders>
               <w:top w:val="single" w:sz="4" w:space="0" w:color="000001"/>
               <w:left w:val="single" w:sz="4" w:space="0" w:color="000001"/>
@@ -2006,7 +1989,7 @@
             </w:tcBorders>
             <w:shd w:fill="FFFFFF" w:val="clear"/>
             <w:tcMar>
-              <w:left w:w="58" w:type="dxa"/>
+              <w:left w:w="53" w:type="dxa"/>
             </w:tcMar>
           </w:tcPr>
           <w:p>
@@ -2039,7 +2022,7 @@
         </w:trPr>
         <w:tc>
           <w:tcPr>
-            <w:tcW w:w="817" w:type="dxa"/>
+            <w:tcW w:w="816" w:type="dxa"/>
             <w:tcBorders>
               <w:top w:val="single" w:sz="4" w:space="0" w:color="000001"/>
               <w:left w:val="single" w:sz="4" w:space="0" w:color="000001"/>
@@ -2050,7 +2033,7 @@
             </w:tcBorders>
             <w:shd w:fill="FFFFFF" w:val="clear"/>
             <w:tcMar>
-              <w:left w:w="58" w:type="dxa"/>
+              <w:left w:w="53" w:type="dxa"/>
             </w:tcMar>
           </w:tcPr>
           <w:p>
@@ -2082,7 +2065,7 @@
         </w:tc>
         <w:tc>
           <w:tcPr>
-            <w:tcW w:w="2171" w:type="dxa"/>
+            <w:tcW w:w="2170" w:type="dxa"/>
             <w:tcBorders>
               <w:top w:val="single" w:sz="4" w:space="0" w:color="000001"/>
               <w:left w:val="single" w:sz="4" w:space="0" w:color="000001"/>
@@ -2093,7 +2076,7 @@
             </w:tcBorders>
             <w:shd w:fill="FFFFFF" w:val="clear"/>
             <w:tcMar>
-              <w:left w:w="58" w:type="dxa"/>
+              <w:left w:w="53" w:type="dxa"/>
             </w:tcMar>
           </w:tcPr>
           <w:p>
@@ -2120,7 +2103,7 @@
         </w:tc>
         <w:tc>
           <w:tcPr>
-            <w:tcW w:w="4732" w:type="dxa"/>
+            <w:tcW w:w="4731" w:type="dxa"/>
             <w:tcBorders>
               <w:top w:val="single" w:sz="4" w:space="0" w:color="000001"/>
               <w:left w:val="single" w:sz="4" w:space="0" w:color="000001"/>
@@ -2131,7 +2114,7 @@
             </w:tcBorders>
             <w:shd w:fill="FFFFFF" w:val="clear"/>
             <w:tcMar>
-              <w:left w:w="58" w:type="dxa"/>
+              <w:left w:w="53" w:type="dxa"/>
             </w:tcMar>
           </w:tcPr>
           <w:p>
@@ -2152,13 +2135,13 @@
                 <w:sz w:val="22"/>
                 <w:szCs w:val="22"/>
               </w:rPr>
-              <w:t>The previously logged data of a user visiting again is retrieved from the Clicky database</w:t>
-            </w:r>
-          </w:p>
-        </w:tc>
-        <w:tc>
-          <w:tcPr>
-            <w:tcW w:w="1037" w:type="dxa"/>
+              <w:t>The previously logged data of a user visiting again is retrieved from the Piwik database</w:t>
+            </w:r>
+          </w:p>
+        </w:tc>
+        <w:tc>
+          <w:tcPr>
+            <w:tcW w:w="1039" w:type="dxa"/>
             <w:tcBorders>
               <w:top w:val="single" w:sz="4" w:space="0" w:color="000001"/>
               <w:left w:val="single" w:sz="4" w:space="0" w:color="000001"/>
@@ -2169,7 +2152,7 @@
             </w:tcBorders>
             <w:shd w:fill="FFFFFF" w:val="clear"/>
             <w:tcMar>
-              <w:left w:w="58" w:type="dxa"/>
+              <w:left w:w="53" w:type="dxa"/>
             </w:tcMar>
           </w:tcPr>
           <w:p>
@@ -2202,7 +2185,7 @@
         </w:trPr>
         <w:tc>
           <w:tcPr>
-            <w:tcW w:w="817" w:type="dxa"/>
+            <w:tcW w:w="816" w:type="dxa"/>
             <w:tcBorders>
               <w:top w:val="single" w:sz="4" w:space="0" w:color="000001"/>
               <w:left w:val="single" w:sz="4" w:space="0" w:color="000001"/>
@@ -2213,7 +2196,7 @@
             </w:tcBorders>
             <w:shd w:fill="FFFFFF" w:val="clear"/>
             <w:tcMar>
-              <w:left w:w="58" w:type="dxa"/>
+              <w:left w:w="53" w:type="dxa"/>
             </w:tcMar>
           </w:tcPr>
           <w:p>
@@ -2245,7 +2228,7 @@
         </w:tc>
         <w:tc>
           <w:tcPr>
-            <w:tcW w:w="2171" w:type="dxa"/>
+            <w:tcW w:w="2170" w:type="dxa"/>
             <w:tcBorders>
               <w:top w:val="single" w:sz="4" w:space="0" w:color="000001"/>
               <w:left w:val="single" w:sz="4" w:space="0" w:color="000001"/>
@@ -2256,7 +2239,7 @@
             </w:tcBorders>
             <w:shd w:fill="FFFFFF" w:val="clear"/>
             <w:tcMar>
-              <w:left w:w="58" w:type="dxa"/>
+              <w:left w:w="53" w:type="dxa"/>
             </w:tcMar>
           </w:tcPr>
           <w:p>
@@ -2277,13 +2260,13 @@
                 <w:sz w:val="22"/>
                 <w:szCs w:val="22"/>
               </w:rPr>
-              <w:t>Log processed data to Clicky</w:t>
-            </w:r>
-          </w:p>
-        </w:tc>
-        <w:tc>
-          <w:tcPr>
-            <w:tcW w:w="4732" w:type="dxa"/>
+              <w:t>Log processed data to Piwik</w:t>
+            </w:r>
+          </w:p>
+        </w:tc>
+        <w:tc>
+          <w:tcPr>
+            <w:tcW w:w="4731" w:type="dxa"/>
             <w:tcBorders>
               <w:top w:val="single" w:sz="4" w:space="0" w:color="000001"/>
               <w:left w:val="single" w:sz="4" w:space="0" w:color="000001"/>
@@ -2294,7 +2277,7 @@
             </w:tcBorders>
             <w:shd w:fill="FFFFFF" w:val="clear"/>
             <w:tcMar>
-              <w:left w:w="58" w:type="dxa"/>
+              <w:left w:w="53" w:type="dxa"/>
             </w:tcMar>
           </w:tcPr>
           <w:p>
@@ -2315,13 +2298,13 @@
                 <w:sz w:val="22"/>
                 <w:szCs w:val="22"/>
               </w:rPr>
-              <w:t>All the activity and searches is recorded and logged into Clicky</w:t>
-            </w:r>
-          </w:p>
-        </w:tc>
-        <w:tc>
-          <w:tcPr>
-            <w:tcW w:w="1037" w:type="dxa"/>
+              <w:t>All the activity and searches is recorded and logged into Piwik</w:t>
+            </w:r>
+          </w:p>
+        </w:tc>
+        <w:tc>
+          <w:tcPr>
+            <w:tcW w:w="1039" w:type="dxa"/>
             <w:tcBorders>
               <w:top w:val="single" w:sz="4" w:space="0" w:color="000001"/>
               <w:left w:val="single" w:sz="4" w:space="0" w:color="000001"/>
@@ -2332,7 +2315,7 @@
             </w:tcBorders>
             <w:shd w:fill="FFFFFF" w:val="clear"/>
             <w:tcMar>
-              <w:left w:w="58" w:type="dxa"/>
+              <w:left w:w="53" w:type="dxa"/>
             </w:tcMar>
           </w:tcPr>
           <w:p>
@@ -2365,7 +2348,7 @@
         </w:trPr>
         <w:tc>
           <w:tcPr>
-            <w:tcW w:w="817" w:type="dxa"/>
+            <w:tcW w:w="816" w:type="dxa"/>
             <w:tcBorders>
               <w:top w:val="single" w:sz="4" w:space="0" w:color="000001"/>
               <w:left w:val="single" w:sz="4" w:space="0" w:color="000001"/>
@@ -2376,7 +2359,7 @@
             </w:tcBorders>
             <w:shd w:fill="FFFFFF" w:val="clear"/>
             <w:tcMar>
-              <w:left w:w="58" w:type="dxa"/>
+              <w:left w:w="53" w:type="dxa"/>
             </w:tcMar>
           </w:tcPr>
           <w:p>
@@ -2408,7 +2391,7 @@
         </w:tc>
         <w:tc>
           <w:tcPr>
-            <w:tcW w:w="2171" w:type="dxa"/>
+            <w:tcW w:w="2170" w:type="dxa"/>
             <w:tcBorders>
               <w:top w:val="single" w:sz="4" w:space="0" w:color="000001"/>
               <w:left w:val="single" w:sz="4" w:space="0" w:color="000001"/>
@@ -2419,7 +2402,7 @@
             </w:tcBorders>
             <w:shd w:fill="FFFFFF" w:val="clear"/>
             <w:tcMar>
-              <w:left w:w="58" w:type="dxa"/>
+              <w:left w:w="53" w:type="dxa"/>
             </w:tcMar>
           </w:tcPr>
           <w:p>
@@ -2446,7 +2429,7 @@
         </w:tc>
         <w:tc>
           <w:tcPr>
-            <w:tcW w:w="4732" w:type="dxa"/>
+            <w:tcW w:w="4731" w:type="dxa"/>
             <w:tcBorders>
               <w:top w:val="single" w:sz="4" w:space="0" w:color="000001"/>
               <w:left w:val="single" w:sz="4" w:space="0" w:color="000001"/>
@@ -2457,7 +2440,7 @@
             </w:tcBorders>
             <w:shd w:fill="FFFFFF" w:val="clear"/>
             <w:tcMar>
-              <w:left w:w="58" w:type="dxa"/>
+              <w:left w:w="53" w:type="dxa"/>
             </w:tcMar>
           </w:tcPr>
           <w:p>
@@ -2484,7 +2467,7 @@
         </w:tc>
         <w:tc>
           <w:tcPr>
-            <w:tcW w:w="1037" w:type="dxa"/>
+            <w:tcW w:w="1039" w:type="dxa"/>
             <w:tcBorders>
               <w:top w:val="single" w:sz="4" w:space="0" w:color="000001"/>
               <w:left w:val="single" w:sz="4" w:space="0" w:color="000001"/>
@@ -2495,7 +2478,7 @@
             </w:tcBorders>
             <w:shd w:fill="FFFFFF" w:val="clear"/>
             <w:tcMar>
-              <w:left w:w="58" w:type="dxa"/>
+              <w:left w:w="53" w:type="dxa"/>
             </w:tcMar>
           </w:tcPr>
           <w:p>
@@ -2528,7 +2511,7 @@
         </w:trPr>
         <w:tc>
           <w:tcPr>
-            <w:tcW w:w="817" w:type="dxa"/>
+            <w:tcW w:w="816" w:type="dxa"/>
             <w:tcBorders>
               <w:top w:val="single" w:sz="4" w:space="0" w:color="000001"/>
               <w:left w:val="single" w:sz="4" w:space="0" w:color="000001"/>
@@ -2539,7 +2522,7 @@
             </w:tcBorders>
             <w:shd w:fill="FFFFFF" w:val="clear"/>
             <w:tcMar>
-              <w:left w:w="58" w:type="dxa"/>
+              <w:left w:w="53" w:type="dxa"/>
             </w:tcMar>
           </w:tcPr>
           <w:p>
@@ -2571,7 +2554,7 @@
         </w:tc>
         <w:tc>
           <w:tcPr>
-            <w:tcW w:w="2171" w:type="dxa"/>
+            <w:tcW w:w="2170" w:type="dxa"/>
             <w:tcBorders>
               <w:top w:val="single" w:sz="4" w:space="0" w:color="000001"/>
               <w:left w:val="single" w:sz="4" w:space="0" w:color="000001"/>
@@ -2582,7 +2565,7 @@
             </w:tcBorders>
             <w:shd w:fill="FFFFFF" w:val="clear"/>
             <w:tcMar>
-              <w:left w:w="58" w:type="dxa"/>
+              <w:left w:w="53" w:type="dxa"/>
             </w:tcMar>
           </w:tcPr>
           <w:p>
@@ -2609,7 +2592,7 @@
         </w:tc>
         <w:tc>
           <w:tcPr>
-            <w:tcW w:w="4732" w:type="dxa"/>
+            <w:tcW w:w="4731" w:type="dxa"/>
             <w:tcBorders>
               <w:top w:val="single" w:sz="4" w:space="0" w:color="000001"/>
               <w:left w:val="single" w:sz="4" w:space="0" w:color="000001"/>
@@ -2620,7 +2603,7 @@
             </w:tcBorders>
             <w:shd w:fill="FFFFFF" w:val="clear"/>
             <w:tcMar>
-              <w:left w:w="58" w:type="dxa"/>
+              <w:left w:w="53" w:type="dxa"/>
             </w:tcMar>
           </w:tcPr>
           <w:p>
@@ -2647,7 +2630,7 @@
         </w:tc>
         <w:tc>
           <w:tcPr>
-            <w:tcW w:w="1037" w:type="dxa"/>
+            <w:tcW w:w="1039" w:type="dxa"/>
             <w:tcBorders>
               <w:top w:val="single" w:sz="4" w:space="0" w:color="000001"/>
               <w:left w:val="single" w:sz="4" w:space="0" w:color="000001"/>
@@ -2658,7 +2641,7 @@
             </w:tcBorders>
             <w:shd w:fill="FFFFFF" w:val="clear"/>
             <w:tcMar>
-              <w:left w:w="58" w:type="dxa"/>
+              <w:left w:w="53" w:type="dxa"/>
             </w:tcMar>
           </w:tcPr>
           <w:p>
@@ -2691,7 +2674,7 @@
         </w:trPr>
         <w:tc>
           <w:tcPr>
-            <w:tcW w:w="817" w:type="dxa"/>
+            <w:tcW w:w="816" w:type="dxa"/>
             <w:tcBorders>
               <w:top w:val="nil"/>
               <w:left w:val="single" w:sz="4" w:space="0" w:color="000001"/>
@@ -2702,7 +2685,7 @@
             </w:tcBorders>
             <w:shd w:fill="FFFFFF" w:val="clear"/>
             <w:tcMar>
-              <w:left w:w="58" w:type="dxa"/>
+              <w:left w:w="53" w:type="dxa"/>
             </w:tcMar>
           </w:tcPr>
           <w:p>
@@ -2734,7 +2717,7 @@
         </w:tc>
         <w:tc>
           <w:tcPr>
-            <w:tcW w:w="2171" w:type="dxa"/>
+            <w:tcW w:w="2170" w:type="dxa"/>
             <w:tcBorders>
               <w:top w:val="nil"/>
               <w:left w:val="single" w:sz="4" w:space="0" w:color="000001"/>
@@ -2745,7 +2728,7 @@
             </w:tcBorders>
             <w:shd w:fill="FFFFFF" w:val="clear"/>
             <w:tcMar>
-              <w:left w:w="58" w:type="dxa"/>
+              <w:left w:w="53" w:type="dxa"/>
             </w:tcMar>
           </w:tcPr>
           <w:p>
@@ -2774,7 +2757,7 @@
         </w:tc>
         <w:tc>
           <w:tcPr>
-            <w:tcW w:w="4732" w:type="dxa"/>
+            <w:tcW w:w="4731" w:type="dxa"/>
             <w:tcBorders>
               <w:top w:val="nil"/>
               <w:left w:val="single" w:sz="4" w:space="0" w:color="000001"/>
@@ -2785,7 +2768,7 @@
             </w:tcBorders>
             <w:shd w:fill="FFFFFF" w:val="clear"/>
             <w:tcMar>
-              <w:left w:w="58" w:type="dxa"/>
+              <w:left w:w="53" w:type="dxa"/>
             </w:tcMar>
           </w:tcPr>
           <w:p>
@@ -2814,7 +2797,7 @@
         </w:tc>
         <w:tc>
           <w:tcPr>
-            <w:tcW w:w="1037" w:type="dxa"/>
+            <w:tcW w:w="1039" w:type="dxa"/>
             <w:tcBorders>
               <w:top w:val="nil"/>
               <w:left w:val="single" w:sz="4" w:space="0" w:color="000001"/>
@@ -2825,7 +2808,7 @@
             </w:tcBorders>
             <w:shd w:fill="FFFFFF" w:val="clear"/>
             <w:tcMar>
-              <w:left w:w="58" w:type="dxa"/>
+              <w:left w:w="53" w:type="dxa"/>
             </w:tcMar>
           </w:tcPr>
           <w:p>
@@ -2860,7 +2843,7 @@
         </w:trPr>
         <w:tc>
           <w:tcPr>
-            <w:tcW w:w="817" w:type="dxa"/>
+            <w:tcW w:w="816" w:type="dxa"/>
             <w:tcBorders>
               <w:top w:val="nil"/>
               <w:left w:val="single" w:sz="4" w:space="0" w:color="000001"/>
@@ -2871,7 +2854,7 @@
             </w:tcBorders>
             <w:shd w:fill="FFFFFF" w:val="clear"/>
             <w:tcMar>
-              <w:left w:w="58" w:type="dxa"/>
+              <w:left w:w="53" w:type="dxa"/>
             </w:tcMar>
           </w:tcPr>
           <w:p>
@@ -2903,7 +2886,7 @@
         </w:tc>
         <w:tc>
           <w:tcPr>
-            <w:tcW w:w="2171" w:type="dxa"/>
+            <w:tcW w:w="2170" w:type="dxa"/>
             <w:tcBorders>
               <w:top w:val="nil"/>
               <w:left w:val="single" w:sz="4" w:space="0" w:color="000001"/>
@@ -2914,7 +2897,7 @@
             </w:tcBorders>
             <w:shd w:fill="FFFFFF" w:val="clear"/>
             <w:tcMar>
-              <w:left w:w="58" w:type="dxa"/>
+              <w:left w:w="53" w:type="dxa"/>
             </w:tcMar>
           </w:tcPr>
           <w:p>
@@ -2941,7 +2924,7 @@
         </w:tc>
         <w:tc>
           <w:tcPr>
-            <w:tcW w:w="4732" w:type="dxa"/>
+            <w:tcW w:w="4731" w:type="dxa"/>
             <w:tcBorders>
               <w:top w:val="nil"/>
               <w:left w:val="single" w:sz="4" w:space="0" w:color="000001"/>
@@ -2952,7 +2935,7 @@
             </w:tcBorders>
             <w:shd w:fill="FFFFFF" w:val="clear"/>
             <w:tcMar>
-              <w:left w:w="58" w:type="dxa"/>
+              <w:left w:w="53" w:type="dxa"/>
             </w:tcMar>
           </w:tcPr>
           <w:p>
@@ -2979,7 +2962,7 @@
         </w:tc>
         <w:tc>
           <w:tcPr>
-            <w:tcW w:w="1037" w:type="dxa"/>
+            <w:tcW w:w="1039" w:type="dxa"/>
             <w:tcBorders>
               <w:top w:val="nil"/>
               <w:left w:val="single" w:sz="4" w:space="0" w:color="000001"/>
@@ -2990,7 +2973,7 @@
             </w:tcBorders>
             <w:shd w:fill="FFFFFF" w:val="clear"/>
             <w:tcMar>
-              <w:left w:w="58" w:type="dxa"/>
+              <w:left w:w="53" w:type="dxa"/>
             </w:tcMar>
           </w:tcPr>
           <w:p>
@@ -3023,7 +3006,7 @@
         </w:trPr>
         <w:tc>
           <w:tcPr>
-            <w:tcW w:w="817" w:type="dxa"/>
+            <w:tcW w:w="816" w:type="dxa"/>
             <w:tcBorders>
               <w:top w:val="nil"/>
               <w:left w:val="single" w:sz="4" w:space="0" w:color="000001"/>
@@ -3034,7 +3017,7 @@
             </w:tcBorders>
             <w:shd w:fill="FFFFFF" w:val="clear"/>
             <w:tcMar>
-              <w:left w:w="58" w:type="dxa"/>
+              <w:left w:w="53" w:type="dxa"/>
             </w:tcMar>
           </w:tcPr>
           <w:p>
@@ -3066,7 +3049,7 @@
         </w:tc>
         <w:tc>
           <w:tcPr>
-            <w:tcW w:w="2171" w:type="dxa"/>
+            <w:tcW w:w="2170" w:type="dxa"/>
             <w:tcBorders>
               <w:top w:val="nil"/>
               <w:left w:val="single" w:sz="4" w:space="0" w:color="000001"/>
@@ -3077,7 +3060,7 @@
             </w:tcBorders>
             <w:shd w:fill="FFFFFF" w:val="clear"/>
             <w:tcMar>
-              <w:left w:w="58" w:type="dxa"/>
+              <w:left w:w="53" w:type="dxa"/>
             </w:tcMar>
           </w:tcPr>
           <w:p>
@@ -3104,7 +3087,7 @@
         </w:tc>
         <w:tc>
           <w:tcPr>
-            <w:tcW w:w="4732" w:type="dxa"/>
+            <w:tcW w:w="4731" w:type="dxa"/>
             <w:tcBorders>
               <w:top w:val="nil"/>
               <w:left w:val="single" w:sz="4" w:space="0" w:color="000001"/>
@@ -3115,7 +3098,7 @@
             </w:tcBorders>
             <w:shd w:fill="FFFFFF" w:val="clear"/>
             <w:tcMar>
-              <w:left w:w="58" w:type="dxa"/>
+              <w:left w:w="53" w:type="dxa"/>
             </w:tcMar>
           </w:tcPr>
           <w:p>
@@ -3142,7 +3125,7 @@
         </w:tc>
         <w:tc>
           <w:tcPr>
-            <w:tcW w:w="1037" w:type="dxa"/>
+            <w:tcW w:w="1039" w:type="dxa"/>
             <w:tcBorders>
               <w:top w:val="nil"/>
               <w:left w:val="single" w:sz="4" w:space="0" w:color="000001"/>
@@ -3153,7 +3136,7 @@
             </w:tcBorders>
             <w:shd w:fill="FFFFFF" w:val="clear"/>
             <w:tcMar>
-              <w:left w:w="58" w:type="dxa"/>
+              <w:left w:w="53" w:type="dxa"/>
             </w:tcMar>
           </w:tcPr>
           <w:p>
@@ -3175,16 +3158,7 @@
                 <w:sz w:val="22"/>
                 <w:szCs w:val="22"/>
               </w:rPr>
-              <w:t>R</w:t>
-            </w:r>
-            <w:r>
-              <w:rPr>
-                <w:rFonts w:cs="Times New Roman" w:ascii="Courier 10 Pitch" w:hAnsi="Courier 10 Pitch"/>
-                <w:i w:val="false"/>
-                <w:sz w:val="22"/>
-                <w:szCs w:val="22"/>
-              </w:rPr>
-              <w:t>2</w:t>
+              <w:t>R2</w:t>
             </w:r>
           </w:p>
         </w:tc>
@@ -3195,7 +3169,7 @@
         </w:trPr>
         <w:tc>
           <w:tcPr>
-            <w:tcW w:w="817" w:type="dxa"/>
+            <w:tcW w:w="816" w:type="dxa"/>
             <w:tcBorders>
               <w:top w:val="nil"/>
               <w:left w:val="single" w:sz="4" w:space="0" w:color="000001"/>
@@ -3206,7 +3180,7 @@
             </w:tcBorders>
             <w:shd w:fill="FFFFFF" w:val="clear"/>
             <w:tcMar>
-              <w:left w:w="58" w:type="dxa"/>
+              <w:left w:w="53" w:type="dxa"/>
             </w:tcMar>
           </w:tcPr>
           <w:p>
@@ -3238,7 +3212,7 @@
         </w:tc>
         <w:tc>
           <w:tcPr>
-            <w:tcW w:w="2171" w:type="dxa"/>
+            <w:tcW w:w="2170" w:type="dxa"/>
             <w:tcBorders>
               <w:top w:val="nil"/>
               <w:left w:val="single" w:sz="4" w:space="0" w:color="000001"/>
@@ -3249,7 +3223,7 @@
             </w:tcBorders>
             <w:shd w:fill="FFFFFF" w:val="clear"/>
             <w:tcMar>
-              <w:left w:w="58" w:type="dxa"/>
+              <w:left w:w="53" w:type="dxa"/>
             </w:tcMar>
           </w:tcPr>
           <w:p>
@@ -3276,7 +3250,7 @@
         </w:tc>
         <w:tc>
           <w:tcPr>
-            <w:tcW w:w="4732" w:type="dxa"/>
+            <w:tcW w:w="4731" w:type="dxa"/>
             <w:tcBorders>
               <w:top w:val="nil"/>
               <w:left w:val="single" w:sz="4" w:space="0" w:color="000001"/>
@@ -3287,7 +3261,7 @@
             </w:tcBorders>
             <w:shd w:fill="FFFFFF" w:val="clear"/>
             <w:tcMar>
-              <w:left w:w="58" w:type="dxa"/>
+              <w:left w:w="53" w:type="dxa"/>
             </w:tcMar>
           </w:tcPr>
           <w:p>
@@ -3314,7 +3288,7 @@
         </w:tc>
         <w:tc>
           <w:tcPr>
-            <w:tcW w:w="1037" w:type="dxa"/>
+            <w:tcW w:w="1039" w:type="dxa"/>
             <w:tcBorders>
               <w:top w:val="nil"/>
               <w:left w:val="single" w:sz="4" w:space="0" w:color="000001"/>
@@ -3325,7 +3299,7 @@
             </w:tcBorders>
             <w:shd w:fill="FFFFFF" w:val="clear"/>
             <w:tcMar>
-              <w:left w:w="58" w:type="dxa"/>
+              <w:left w:w="53" w:type="dxa"/>
             </w:tcMar>
           </w:tcPr>
           <w:p>
@@ -3347,16 +3321,7 @@
                 <w:sz w:val="22"/>
                 <w:szCs w:val="22"/>
               </w:rPr>
-              <w:t>R</w:t>
-            </w:r>
-            <w:r>
-              <w:rPr>
-                <w:rFonts w:cs="Times New Roman" w:ascii="Courier 10 Pitch" w:hAnsi="Courier 10 Pitch"/>
-                <w:i w:val="false"/>
-                <w:sz w:val="22"/>
-                <w:szCs w:val="22"/>
-              </w:rPr>
-              <w:t>2</w:t>
+              <w:t>R2</w:t>
             </w:r>
           </w:p>
         </w:tc>
@@ -3367,7 +3332,7 @@
         </w:trPr>
         <w:tc>
           <w:tcPr>
-            <w:tcW w:w="817" w:type="dxa"/>
+            <w:tcW w:w="816" w:type="dxa"/>
             <w:tcBorders>
               <w:top w:val="nil"/>
               <w:left w:val="single" w:sz="4" w:space="0" w:color="000001"/>
@@ -3378,7 +3343,7 @@
             </w:tcBorders>
             <w:shd w:fill="FFFFFF" w:val="clear"/>
             <w:tcMar>
-              <w:left w:w="58" w:type="dxa"/>
+              <w:left w:w="53" w:type="dxa"/>
             </w:tcMar>
           </w:tcPr>
           <w:p>
@@ -3410,7 +3375,7 @@
         </w:tc>
         <w:tc>
           <w:tcPr>
-            <w:tcW w:w="2171" w:type="dxa"/>
+            <w:tcW w:w="2170" w:type="dxa"/>
             <w:tcBorders>
               <w:top w:val="nil"/>
               <w:left w:val="single" w:sz="4" w:space="0" w:color="000001"/>
@@ -3421,7 +3386,7 @@
             </w:tcBorders>
             <w:shd w:fill="FFFFFF" w:val="clear"/>
             <w:tcMar>
-              <w:left w:w="58" w:type="dxa"/>
+              <w:left w:w="53" w:type="dxa"/>
             </w:tcMar>
           </w:tcPr>
           <w:p>
@@ -3448,7 +3413,7 @@
         </w:tc>
         <w:tc>
           <w:tcPr>
-            <w:tcW w:w="4732" w:type="dxa"/>
+            <w:tcW w:w="4731" w:type="dxa"/>
             <w:tcBorders>
               <w:top w:val="nil"/>
               <w:left w:val="single" w:sz="4" w:space="0" w:color="000001"/>
@@ -3459,7 +3424,7 @@
             </w:tcBorders>
             <w:shd w:fill="FFFFFF" w:val="clear"/>
             <w:tcMar>
-              <w:left w:w="58" w:type="dxa"/>
+              <w:left w:w="53" w:type="dxa"/>
             </w:tcMar>
           </w:tcPr>
           <w:p>
@@ -3486,7 +3451,7 @@
         </w:tc>
         <w:tc>
           <w:tcPr>
-            <w:tcW w:w="1037" w:type="dxa"/>
+            <w:tcW w:w="1039" w:type="dxa"/>
             <w:tcBorders>
               <w:top w:val="nil"/>
               <w:left w:val="single" w:sz="4" w:space="0" w:color="000001"/>
@@ -3497,7 +3462,7 @@
             </w:tcBorders>
             <w:shd w:fill="FFFFFF" w:val="clear"/>
             <w:tcMar>
-              <w:left w:w="58" w:type="dxa"/>
+              <w:left w:w="53" w:type="dxa"/>
             </w:tcMar>
           </w:tcPr>
           <w:p>
@@ -3530,7 +3495,7 @@
         </w:trPr>
         <w:tc>
           <w:tcPr>
-            <w:tcW w:w="817" w:type="dxa"/>
+            <w:tcW w:w="816" w:type="dxa"/>
             <w:tcBorders>
               <w:top w:val="nil"/>
               <w:left w:val="single" w:sz="4" w:space="0" w:color="000001"/>
@@ -3541,7 +3506,7 @@
             </w:tcBorders>
             <w:shd w:fill="FFFFFF" w:val="clear"/>
             <w:tcMar>
-              <w:left w:w="58" w:type="dxa"/>
+              <w:left w:w="53" w:type="dxa"/>
             </w:tcMar>
           </w:tcPr>
           <w:p>
@@ -3573,7 +3538,7 @@
         </w:tc>
         <w:tc>
           <w:tcPr>
-            <w:tcW w:w="2171" w:type="dxa"/>
+            <w:tcW w:w="2170" w:type="dxa"/>
             <w:tcBorders>
               <w:top w:val="nil"/>
               <w:left w:val="single" w:sz="4" w:space="0" w:color="000001"/>
@@ -3584,7 +3549,7 @@
             </w:tcBorders>
             <w:shd w:fill="FFFFFF" w:val="clear"/>
             <w:tcMar>
-              <w:left w:w="58" w:type="dxa"/>
+              <w:left w:w="53" w:type="dxa"/>
             </w:tcMar>
           </w:tcPr>
           <w:p>
@@ -3611,7 +3576,7 @@
         </w:tc>
         <w:tc>
           <w:tcPr>
-            <w:tcW w:w="4732" w:type="dxa"/>
+            <w:tcW w:w="4731" w:type="dxa"/>
             <w:tcBorders>
               <w:top w:val="nil"/>
               <w:left w:val="single" w:sz="4" w:space="0" w:color="000001"/>
@@ -3622,7 +3587,7 @@
             </w:tcBorders>
             <w:shd w:fill="FFFFFF" w:val="clear"/>
             <w:tcMar>
-              <w:left w:w="58" w:type="dxa"/>
+              <w:left w:w="53" w:type="dxa"/>
             </w:tcMar>
           </w:tcPr>
           <w:p>
@@ -3649,7 +3614,7 @@
         </w:tc>
         <w:tc>
           <w:tcPr>
-            <w:tcW w:w="1037" w:type="dxa"/>
+            <w:tcW w:w="1039" w:type="dxa"/>
             <w:tcBorders>
               <w:top w:val="nil"/>
               <w:left w:val="single" w:sz="4" w:space="0" w:color="000001"/>
@@ -3660,7 +3625,7 @@
             </w:tcBorders>
             <w:shd w:fill="FFFFFF" w:val="clear"/>
             <w:tcMar>
-              <w:left w:w="58" w:type="dxa"/>
+              <w:left w:w="53" w:type="dxa"/>
             </w:tcMar>
           </w:tcPr>
           <w:p>
@@ -3682,16 +3647,7 @@
                 <w:sz w:val="22"/>
                 <w:szCs w:val="22"/>
               </w:rPr>
-              <w:t>R</w:t>
-            </w:r>
-            <w:r>
-              <w:rPr>
-                <w:rFonts w:cs="Times New Roman" w:ascii="Courier 10 Pitch" w:hAnsi="Courier 10 Pitch"/>
-                <w:i w:val="false"/>
-                <w:sz w:val="22"/>
-                <w:szCs w:val="22"/>
-              </w:rPr>
-              <w:t>1</w:t>
+              <w:t>R1</w:t>
             </w:r>
           </w:p>
         </w:tc>
@@ -3702,7 +3658,7 @@
         </w:trPr>
         <w:tc>
           <w:tcPr>
-            <w:tcW w:w="817" w:type="dxa"/>
+            <w:tcW w:w="816" w:type="dxa"/>
             <w:tcBorders>
               <w:top w:val="nil"/>
               <w:left w:val="single" w:sz="4" w:space="0" w:color="000001"/>
@@ -3713,7 +3669,7 @@
             </w:tcBorders>
             <w:shd w:fill="FFFFFF" w:val="clear"/>
             <w:tcMar>
-              <w:left w:w="58" w:type="dxa"/>
+              <w:left w:w="53" w:type="dxa"/>
             </w:tcMar>
           </w:tcPr>
           <w:p>
@@ -3745,7 +3701,7 @@
         </w:tc>
         <w:tc>
           <w:tcPr>
-            <w:tcW w:w="2171" w:type="dxa"/>
+            <w:tcW w:w="2170" w:type="dxa"/>
             <w:tcBorders>
               <w:top w:val="nil"/>
               <w:left w:val="single" w:sz="4" w:space="0" w:color="000001"/>
@@ -3756,7 +3712,7 @@
             </w:tcBorders>
             <w:shd w:fill="FFFFFF" w:val="clear"/>
             <w:tcMar>
-              <w:left w:w="58" w:type="dxa"/>
+              <w:left w:w="53" w:type="dxa"/>
             </w:tcMar>
           </w:tcPr>
           <w:p>
@@ -3779,13 +3735,33 @@
                 <w:sz w:val="22"/>
                 <w:szCs w:val="22"/>
               </w:rPr>
-              <w:t>Sending information from analytics to Data-pub tool</w:t>
-            </w:r>
-          </w:p>
-        </w:tc>
-        <w:tc>
-          <w:tcPr>
-            <w:tcW w:w="4732" w:type="dxa"/>
+              <w:t xml:space="preserve">Sending </w:t>
+            </w:r>
+            <w:r>
+              <w:rPr>
+                <w:rFonts w:ascii="Courier 10 Pitch" w:hAnsi="Courier 10 Pitch"/>
+                <w:i w:val="false"/>
+                <w:iCs w:val="false"/>
+                <w:sz w:val="22"/>
+                <w:szCs w:val="22"/>
+              </w:rPr>
+              <w:t>JSON object.</w:t>
+            </w:r>
+            <w:r>
+              <w:rPr>
+                <w:rFonts w:ascii="Courier 10 Pitch" w:hAnsi="Courier 10 Pitch"/>
+                <w:i w:val="false"/>
+                <w:iCs w:val="false"/>
+                <w:sz w:val="22"/>
+                <w:szCs w:val="22"/>
+              </w:rPr>
+              <w:t xml:space="preserve"> </w:t>
+            </w:r>
+          </w:p>
+        </w:tc>
+        <w:tc>
+          <w:tcPr>
+            <w:tcW w:w="4731" w:type="dxa"/>
             <w:tcBorders>
               <w:top w:val="nil"/>
               <w:left w:val="single" w:sz="4" w:space="0" w:color="000001"/>
@@ -3796,7 +3772,7 @@
             </w:tcBorders>
             <w:shd w:fill="FFFFFF" w:val="clear"/>
             <w:tcMar>
-              <w:left w:w="58" w:type="dxa"/>
+              <w:left w:w="53" w:type="dxa"/>
             </w:tcMar>
           </w:tcPr>
           <w:p>
@@ -3825,7 +3801,7 @@
         </w:tc>
         <w:tc>
           <w:tcPr>
-            <w:tcW w:w="1037" w:type="dxa"/>
+            <w:tcW w:w="1039" w:type="dxa"/>
             <w:tcBorders>
               <w:top w:val="nil"/>
               <w:left w:val="single" w:sz="4" w:space="0" w:color="000001"/>
@@ -3836,7 +3812,7 @@
             </w:tcBorders>
             <w:shd w:fill="FFFFFF" w:val="clear"/>
             <w:tcMar>
-              <w:left w:w="58" w:type="dxa"/>
+              <w:left w:w="53" w:type="dxa"/>
             </w:tcMar>
           </w:tcPr>
           <w:p>
@@ -3871,7 +3847,7 @@
         </w:trPr>
         <w:tc>
           <w:tcPr>
-            <w:tcW w:w="817" w:type="dxa"/>
+            <w:tcW w:w="816" w:type="dxa"/>
             <w:tcBorders>
               <w:top w:val="nil"/>
               <w:left w:val="single" w:sz="4" w:space="0" w:color="000001"/>
@@ -3882,7 +3858,7 @@
             </w:tcBorders>
             <w:shd w:fill="FFFFFF" w:val="clear"/>
             <w:tcMar>
-              <w:left w:w="58" w:type="dxa"/>
+              <w:left w:w="53" w:type="dxa"/>
             </w:tcMar>
           </w:tcPr>
           <w:p>
@@ -3914,7 +3890,7 @@
         </w:tc>
         <w:tc>
           <w:tcPr>
-            <w:tcW w:w="2171" w:type="dxa"/>
+            <w:tcW w:w="2170" w:type="dxa"/>
             <w:tcBorders>
               <w:top w:val="nil"/>
               <w:left w:val="single" w:sz="4" w:space="0" w:color="000001"/>
@@ -3925,7 +3901,7 @@
             </w:tcBorders>
             <w:shd w:fill="FFFFFF" w:val="clear"/>
             <w:tcMar>
-              <w:left w:w="58" w:type="dxa"/>
+              <w:left w:w="53" w:type="dxa"/>
             </w:tcMar>
           </w:tcPr>
           <w:p>
@@ -3948,13 +3924,33 @@
                 <w:sz w:val="22"/>
                 <w:szCs w:val="22"/>
               </w:rPr>
-              <w:t>Rendering graphs</w:t>
-            </w:r>
-          </w:p>
-        </w:tc>
-        <w:tc>
-          <w:tcPr>
-            <w:tcW w:w="4732" w:type="dxa"/>
+              <w:t>Renderin</w:t>
+            </w:r>
+            <w:r>
+              <w:rPr>
+                <w:rFonts w:ascii="Courier 10 Pitch" w:hAnsi="Courier 10 Pitch"/>
+                <w:i w:val="false"/>
+                <w:iCs w:val="false"/>
+                <w:sz w:val="22"/>
+                <w:szCs w:val="22"/>
+              </w:rPr>
+              <w:softHyphen/>
+            </w:r>
+            <w:r>
+              <w:rPr>
+                <w:rFonts w:ascii="Courier 10 Pitch" w:hAnsi="Courier 10 Pitch"/>
+                <w:i w:val="false"/>
+                <w:iCs w:val="false"/>
+                <w:sz w:val="22"/>
+                <w:szCs w:val="22"/>
+              </w:rPr>
+              <w:t>g graphs.</w:t>
+            </w:r>
+          </w:p>
+        </w:tc>
+        <w:tc>
+          <w:tcPr>
+            <w:tcW w:w="4731" w:type="dxa"/>
             <w:tcBorders>
               <w:top w:val="nil"/>
               <w:left w:val="single" w:sz="4" w:space="0" w:color="000001"/>
@@ -3965,7 +3961,7 @@
             </w:tcBorders>
             <w:shd w:fill="FFFFFF" w:val="clear"/>
             <w:tcMar>
-              <w:left w:w="58" w:type="dxa"/>
+              <w:left w:w="53" w:type="dxa"/>
             </w:tcMar>
           </w:tcPr>
           <w:p>
@@ -3994,7 +3990,7 @@
         </w:tc>
         <w:tc>
           <w:tcPr>
-            <w:tcW w:w="1037" w:type="dxa"/>
+            <w:tcW w:w="1039" w:type="dxa"/>
             <w:tcBorders>
               <w:top w:val="nil"/>
               <w:left w:val="single" w:sz="4" w:space="0" w:color="000001"/>
@@ -4005,7 +4001,7 @@
             </w:tcBorders>
             <w:shd w:fill="FFFFFF" w:val="clear"/>
             <w:tcMar>
-              <w:left w:w="58" w:type="dxa"/>
+              <w:left w:w="53" w:type="dxa"/>
             </w:tcMar>
           </w:tcPr>
           <w:p>
@@ -4350,8 +4346,8 @@
           <w:szCs w:val="24"/>
         </w:rPr>
       </w:pPr>
-      <w:bookmarkStart w:id="15" w:name="__RefHeading__603_91464624"/>
-      <w:bookmarkStart w:id="16" w:name="_GoBack"/>
+      <w:bookmarkStart w:id="15" w:name="_GoBack"/>
+      <w:bookmarkStart w:id="16" w:name="__RefHeading__603_91464624"/>
       <w:bookmarkEnd w:id="15"/>
       <w:bookmarkEnd w:id="16"/>
       <w:r>
@@ -4424,7 +4420,7 @@
     <w:tbl>
       <w:tblPr>
         <w:jc w:val="left"/>
-        <w:tblInd w:w="328" w:type="dxa"/>
+        <w:tblInd w:w="323" w:type="dxa"/>
         <w:tblBorders>
           <w:top w:val="single" w:sz="4" w:space="0" w:color="000001"/>
           <w:left w:val="single" w:sz="4" w:space="0" w:color="000001"/>
@@ -4435,13 +4431,13 @@
         </w:tblBorders>
         <w:tblCellMar>
           <w:top w:w="0" w:type="dxa"/>
-          <w:left w:w="58" w:type="dxa"/>
+          <w:left w:w="53" w:type="dxa"/>
           <w:bottom w:w="0" w:type="dxa"/>
           <w:right w:w="108" w:type="dxa"/>
         </w:tblCellMar>
       </w:tblPr>
       <w:tblGrid>
-        <w:gridCol w:w="1432"/>
+        <w:gridCol w:w="1431"/>
         <w:gridCol w:w="7245"/>
       </w:tblGrid>
       <w:tr>
@@ -4451,7 +4447,7 @@
         </w:trPr>
         <w:tc>
           <w:tcPr>
-            <w:tcW w:w="1432" w:type="dxa"/>
+            <w:tcW w:w="1431" w:type="dxa"/>
             <w:tcBorders>
               <w:top w:val="single" w:sz="4" w:space="0" w:color="000001"/>
               <w:left w:val="single" w:sz="4" w:space="0" w:color="000001"/>
@@ -4462,7 +4458,7 @@
             </w:tcBorders>
             <w:shd w:fill="FFFFFF" w:val="clear"/>
             <w:tcMar>
-              <w:left w:w="58" w:type="dxa"/>
+              <w:left w:w="53" w:type="dxa"/>
             </w:tcMar>
           </w:tcPr>
           <w:p>
@@ -4498,7 +4494,7 @@
             </w:tcBorders>
             <w:shd w:fill="FFFFFF" w:val="clear"/>
             <w:tcMar>
-              <w:left w:w="58" w:type="dxa"/>
+              <w:left w:w="53" w:type="dxa"/>
             </w:tcMar>
           </w:tcPr>
           <w:p>
@@ -4532,7 +4528,7 @@
         </w:trPr>
         <w:tc>
           <w:tcPr>
-            <w:tcW w:w="1432" w:type="dxa"/>
+            <w:tcW w:w="1431" w:type="dxa"/>
             <w:tcBorders>
               <w:top w:val="single" w:sz="4" w:space="0" w:color="000001"/>
               <w:left w:val="single" w:sz="4" w:space="0" w:color="000001"/>
@@ -4543,7 +4539,7 @@
             </w:tcBorders>
             <w:shd w:fill="FFFFFF" w:val="clear"/>
             <w:tcMar>
-              <w:left w:w="58" w:type="dxa"/>
+              <w:left w:w="53" w:type="dxa"/>
             </w:tcMar>
           </w:tcPr>
           <w:p>
@@ -4579,7 +4575,7 @@
             </w:tcBorders>
             <w:shd w:fill="FFFFFF" w:val="clear"/>
             <w:tcMar>
-              <w:left w:w="58" w:type="dxa"/>
+              <w:left w:w="53" w:type="dxa"/>
             </w:tcMar>
           </w:tcPr>
           <w:p>
@@ -4613,7 +4609,7 @@
         </w:trPr>
         <w:tc>
           <w:tcPr>
-            <w:tcW w:w="1432" w:type="dxa"/>
+            <w:tcW w:w="1431" w:type="dxa"/>
             <w:tcBorders>
               <w:top w:val="single" w:sz="4" w:space="0" w:color="000001"/>
               <w:left w:val="single" w:sz="4" w:space="0" w:color="000001"/>
@@ -4624,7 +4620,7 @@
             </w:tcBorders>
             <w:shd w:fill="FFFFFF" w:val="clear"/>
             <w:tcMar>
-              <w:left w:w="58" w:type="dxa"/>
+              <w:left w:w="53" w:type="dxa"/>
             </w:tcMar>
           </w:tcPr>
           <w:p>
@@ -4660,7 +4656,7 @@
             </w:tcBorders>
             <w:shd w:fill="FFFFFF" w:val="clear"/>
             <w:tcMar>
-              <w:left w:w="58" w:type="dxa"/>
+              <w:left w:w="53" w:type="dxa"/>
             </w:tcMar>
           </w:tcPr>
           <w:p>
@@ -4694,7 +4690,7 @@
         </w:trPr>
         <w:tc>
           <w:tcPr>
-            <w:tcW w:w="1432" w:type="dxa"/>
+            <w:tcW w:w="1431" w:type="dxa"/>
             <w:tcBorders>
               <w:top w:val="single" w:sz="4" w:space="0" w:color="000001"/>
               <w:left w:val="single" w:sz="4" w:space="0" w:color="000001"/>
@@ -4705,7 +4701,7 @@
             </w:tcBorders>
             <w:shd w:fill="FFFFFF" w:val="clear"/>
             <w:tcMar>
-              <w:left w:w="58" w:type="dxa"/>
+              <w:left w:w="53" w:type="dxa"/>
             </w:tcMar>
           </w:tcPr>
           <w:p>
@@ -4741,7 +4737,7 @@
             </w:tcBorders>
             <w:shd w:fill="FFFFFF" w:val="clear"/>
             <w:tcMar>
-              <w:left w:w="58" w:type="dxa"/>
+              <w:left w:w="53" w:type="dxa"/>
             </w:tcMar>
           </w:tcPr>
           <w:p>
@@ -4775,7 +4771,7 @@
         </w:trPr>
         <w:tc>
           <w:tcPr>
-            <w:tcW w:w="1432" w:type="dxa"/>
+            <w:tcW w:w="1431" w:type="dxa"/>
             <w:tcBorders>
               <w:top w:val="single" w:sz="4" w:space="0" w:color="000001"/>
               <w:left w:val="single" w:sz="4" w:space="0" w:color="000001"/>
@@ -4786,7 +4782,7 @@
             </w:tcBorders>
             <w:shd w:fill="FFFFFF" w:val="clear"/>
             <w:tcMar>
-              <w:left w:w="58" w:type="dxa"/>
+              <w:left w:w="53" w:type="dxa"/>
             </w:tcMar>
           </w:tcPr>
           <w:p>
@@ -4822,7 +4818,7 @@
             </w:tcBorders>
             <w:shd w:fill="FFFFFF" w:val="clear"/>
             <w:tcMar>
-              <w:left w:w="58" w:type="dxa"/>
+              <w:left w:w="53" w:type="dxa"/>
             </w:tcMar>
           </w:tcPr>
           <w:p>
@@ -4860,7 +4856,7 @@
         </w:trPr>
         <w:tc>
           <w:tcPr>
-            <w:tcW w:w="1432" w:type="dxa"/>
+            <w:tcW w:w="1431" w:type="dxa"/>
             <w:tcBorders>
               <w:top w:val="single" w:sz="4" w:space="0" w:color="000001"/>
               <w:left w:val="single" w:sz="4" w:space="0" w:color="000001"/>
@@ -4871,7 +4867,7 @@
             </w:tcBorders>
             <w:shd w:fill="FFFFFF" w:val="clear"/>
             <w:tcMar>
-              <w:left w:w="58" w:type="dxa"/>
+              <w:left w:w="53" w:type="dxa"/>
             </w:tcMar>
           </w:tcPr>
           <w:p>
@@ -4907,7 +4903,7 @@
             </w:tcBorders>
             <w:shd w:fill="FFFFFF" w:val="clear"/>
             <w:tcMar>
-              <w:left w:w="58" w:type="dxa"/>
+              <w:left w:w="53" w:type="dxa"/>
             </w:tcMar>
           </w:tcPr>
           <w:p>
@@ -5015,7 +5011,7 @@
                 <w:sz w:val="22"/>
                 <w:szCs w:val="22"/>
               </w:rPr>
-              <w:t>This data is logged into the Clicky analytics</w:t>
+              <w:t>This data is logged into the Piwik analytics</w:t>
             </w:r>
           </w:p>
         </w:tc>
@@ -5026,7 +5022,7 @@
         </w:trPr>
         <w:tc>
           <w:tcPr>
-            <w:tcW w:w="1432" w:type="dxa"/>
+            <w:tcW w:w="1431" w:type="dxa"/>
             <w:tcBorders>
               <w:top w:val="single" w:sz="4" w:space="0" w:color="000001"/>
               <w:left w:val="single" w:sz="4" w:space="0" w:color="000001"/>
@@ -5037,7 +5033,7 @@
             </w:tcBorders>
             <w:shd w:fill="FFFFFF" w:val="clear"/>
             <w:tcMar>
-              <w:left w:w="58" w:type="dxa"/>
+              <w:left w:w="53" w:type="dxa"/>
             </w:tcMar>
           </w:tcPr>
           <w:p>
@@ -5077,7 +5073,7 @@
             </w:tcBorders>
             <w:shd w:fill="FFFFFF" w:val="clear"/>
             <w:tcMar>
-              <w:left w:w="58" w:type="dxa"/>
+              <w:left w:w="53" w:type="dxa"/>
             </w:tcMar>
           </w:tcPr>
           <w:p>
@@ -5121,7 +5117,7 @@
         </w:trPr>
         <w:tc>
           <w:tcPr>
-            <w:tcW w:w="1432" w:type="dxa"/>
+            <w:tcW w:w="1431" w:type="dxa"/>
             <w:tcBorders>
               <w:top w:val="single" w:sz="4" w:space="0" w:color="000001"/>
               <w:left w:val="single" w:sz="4" w:space="0" w:color="000001"/>
@@ -5132,7 +5128,7 @@
             </w:tcBorders>
             <w:shd w:fill="FFFFFF" w:val="clear"/>
             <w:tcMar>
-              <w:left w:w="58" w:type="dxa"/>
+              <w:left w:w="53" w:type="dxa"/>
             </w:tcMar>
           </w:tcPr>
           <w:p>
@@ -5168,7 +5164,7 @@
             </w:tcBorders>
             <w:shd w:fill="FFFFFF" w:val="clear"/>
             <w:tcMar>
-              <w:left w:w="58" w:type="dxa"/>
+              <w:left w:w="53" w:type="dxa"/>
             </w:tcMar>
           </w:tcPr>
           <w:p>
@@ -5411,7 +5407,7 @@
     <w:tbl>
       <w:tblPr>
         <w:jc w:val="left"/>
-        <w:tblInd w:w="328" w:type="dxa"/>
+        <w:tblInd w:w="323" w:type="dxa"/>
         <w:tblBorders>
           <w:top w:val="single" w:sz="4" w:space="0" w:color="000001"/>
           <w:left w:val="single" w:sz="4" w:space="0" w:color="000001"/>
@@ -5422,7 +5418,946 @@
         </w:tblBorders>
         <w:tblCellMar>
           <w:top w:w="0" w:type="dxa"/>
-          <w:left w:w="58" w:type="dxa"/>
+          <w:left w:w="53" w:type="dxa"/>
+          <w:bottom w:w="0" w:type="dxa"/>
+          <w:right w:w="108" w:type="dxa"/>
+        </w:tblCellMar>
+      </w:tblPr>
+      <w:tblGrid>
+        <w:gridCol w:w="1431"/>
+        <w:gridCol w:w="7245"/>
+      </w:tblGrid>
+      <w:tr>
+        <w:trPr>
+          <w:trHeight w:val="355" w:hRule="atLeast"/>
+          <w:cantSplit w:val="true"/>
+        </w:trPr>
+        <w:tc>
+          <w:tcPr>
+            <w:tcW w:w="1431" w:type="dxa"/>
+            <w:tcBorders>
+              <w:top w:val="single" w:sz="4" w:space="0" w:color="000001"/>
+              <w:left w:val="single" w:sz="4" w:space="0" w:color="000001"/>
+              <w:bottom w:val="single" w:sz="4" w:space="0" w:color="000001"/>
+              <w:insideH w:val="single" w:sz="4" w:space="0" w:color="000001"/>
+              <w:right w:val="nil"/>
+              <w:insideV w:val="nil"/>
+            </w:tcBorders>
+            <w:shd w:fill="FFFFFF" w:val="clear"/>
+            <w:tcMar>
+              <w:left w:w="53" w:type="dxa"/>
+            </w:tcMar>
+          </w:tcPr>
+          <w:p>
+            <w:pPr>
+              <w:pStyle w:val="TextBody"/>
+              <w:spacing w:before="0" w:after="120"/>
+              <w:rPr>
+                <w:rFonts w:ascii="Courier 10 Pitch" w:hAnsi="Courier 10 Pitch"/>
+                <w:b/>
+                <w:i w:val="false"/>
+              </w:rPr>
+            </w:pPr>
+            <w:r>
+              <w:rPr>
+                <w:rFonts w:ascii="Courier 10 Pitch" w:hAnsi="Courier 10 Pitch"/>
+                <w:b/>
+                <w:i w:val="false"/>
+              </w:rPr>
+              <w:t>Use Case Number:</w:t>
+            </w:r>
+          </w:p>
+        </w:tc>
+        <w:tc>
+          <w:tcPr>
+            <w:tcW w:w="7245" w:type="dxa"/>
+            <w:tcBorders>
+              <w:top w:val="single" w:sz="4" w:space="0" w:color="000001"/>
+              <w:left w:val="single" w:sz="4" w:space="0" w:color="000001"/>
+              <w:bottom w:val="single" w:sz="4" w:space="0" w:color="000001"/>
+              <w:insideH w:val="single" w:sz="4" w:space="0" w:color="000001"/>
+              <w:right w:val="single" w:sz="4" w:space="0" w:color="000001"/>
+              <w:insideV w:val="single" w:sz="4" w:space="0" w:color="000001"/>
+            </w:tcBorders>
+            <w:shd w:fill="FFFFFF" w:val="clear"/>
+            <w:tcMar>
+              <w:left w:w="53" w:type="dxa"/>
+            </w:tcMar>
+          </w:tcPr>
+          <w:p>
+            <w:pPr>
+              <w:pStyle w:val="TextBody"/>
+              <w:spacing w:before="0" w:after="120"/>
+              <w:rPr>
+                <w:rFonts w:ascii="Courier 10 Pitch" w:hAnsi="Courier 10 Pitch"/>
+                <w:i w:val="false"/>
+                <w:color w:val="000000"/>
+                <w:sz w:val="22"/>
+                <w:szCs w:val="22"/>
+              </w:rPr>
+            </w:pPr>
+            <w:r>
+              <w:rPr>
+                <w:rFonts w:ascii="Courier 10 Pitch" w:hAnsi="Courier 10 Pitch"/>
+                <w:i w:val="false"/>
+                <w:color w:val="000000"/>
+                <w:sz w:val="22"/>
+                <w:szCs w:val="22"/>
+              </w:rPr>
+              <w:t>UC-05</w:t>
+            </w:r>
+          </w:p>
+        </w:tc>
+      </w:tr>
+      <w:tr>
+        <w:trPr>
+          <w:cantSplit w:val="true"/>
+        </w:trPr>
+        <w:tc>
+          <w:tcPr>
+            <w:tcW w:w="1431" w:type="dxa"/>
+            <w:tcBorders>
+              <w:top w:val="single" w:sz="4" w:space="0" w:color="000001"/>
+              <w:left w:val="single" w:sz="4" w:space="0" w:color="000001"/>
+              <w:bottom w:val="single" w:sz="4" w:space="0" w:color="000001"/>
+              <w:insideH w:val="single" w:sz="4" w:space="0" w:color="000001"/>
+              <w:right w:val="nil"/>
+              <w:insideV w:val="nil"/>
+            </w:tcBorders>
+            <w:shd w:fill="FFFFFF" w:val="clear"/>
+            <w:tcMar>
+              <w:left w:w="53" w:type="dxa"/>
+            </w:tcMar>
+          </w:tcPr>
+          <w:p>
+            <w:pPr>
+              <w:pStyle w:val="TextBody"/>
+              <w:spacing w:before="0" w:after="120"/>
+              <w:rPr>
+                <w:rFonts w:ascii="Courier 10 Pitch" w:hAnsi="Courier 10 Pitch"/>
+                <w:b/>
+                <w:i w:val="false"/>
+              </w:rPr>
+            </w:pPr>
+            <w:r>
+              <w:rPr>
+                <w:rFonts w:ascii="Courier 10 Pitch" w:hAnsi="Courier 10 Pitch"/>
+                <w:b/>
+                <w:i w:val="false"/>
+              </w:rPr>
+              <w:t>Use Case Name:</w:t>
+            </w:r>
+          </w:p>
+        </w:tc>
+        <w:tc>
+          <w:tcPr>
+            <w:tcW w:w="7245" w:type="dxa"/>
+            <w:tcBorders>
+              <w:top w:val="single" w:sz="4" w:space="0" w:color="000001"/>
+              <w:left w:val="single" w:sz="4" w:space="0" w:color="000001"/>
+              <w:bottom w:val="single" w:sz="4" w:space="0" w:color="000001"/>
+              <w:insideH w:val="single" w:sz="4" w:space="0" w:color="000001"/>
+              <w:right w:val="single" w:sz="4" w:space="0" w:color="000001"/>
+              <w:insideV w:val="single" w:sz="4" w:space="0" w:color="000001"/>
+            </w:tcBorders>
+            <w:shd w:fill="FFFFFF" w:val="clear"/>
+            <w:tcMar>
+              <w:left w:w="53" w:type="dxa"/>
+            </w:tcMar>
+          </w:tcPr>
+          <w:p>
+            <w:pPr>
+              <w:pStyle w:val="TextBody"/>
+              <w:spacing w:before="0" w:after="120"/>
+              <w:rPr>
+                <w:rFonts w:ascii="Courier 10 Pitch" w:hAnsi="Courier 10 Pitch"/>
+                <w:i w:val="false"/>
+                <w:color w:val="000000"/>
+                <w:sz w:val="22"/>
+                <w:szCs w:val="22"/>
+              </w:rPr>
+            </w:pPr>
+            <w:r>
+              <w:rPr>
+                <w:rFonts w:ascii="Courier 10 Pitch" w:hAnsi="Courier 10 Pitch"/>
+                <w:i w:val="false"/>
+                <w:color w:val="000000"/>
+                <w:sz w:val="22"/>
+                <w:szCs w:val="22"/>
+              </w:rPr>
+              <w:t>Generate Cookie</w:t>
+            </w:r>
+          </w:p>
+        </w:tc>
+      </w:tr>
+      <w:tr>
+        <w:trPr>
+          <w:cantSplit w:val="true"/>
+        </w:trPr>
+        <w:tc>
+          <w:tcPr>
+            <w:tcW w:w="1431" w:type="dxa"/>
+            <w:tcBorders>
+              <w:top w:val="single" w:sz="4" w:space="0" w:color="000001"/>
+              <w:left w:val="single" w:sz="4" w:space="0" w:color="000001"/>
+              <w:bottom w:val="single" w:sz="4" w:space="0" w:color="000001"/>
+              <w:insideH w:val="single" w:sz="4" w:space="0" w:color="000001"/>
+              <w:right w:val="nil"/>
+              <w:insideV w:val="nil"/>
+            </w:tcBorders>
+            <w:shd w:fill="FFFFFF" w:val="clear"/>
+            <w:tcMar>
+              <w:left w:w="53" w:type="dxa"/>
+            </w:tcMar>
+          </w:tcPr>
+          <w:p>
+            <w:pPr>
+              <w:pStyle w:val="TextBody"/>
+              <w:spacing w:before="0" w:after="120"/>
+              <w:rPr>
+                <w:rFonts w:ascii="Courier 10 Pitch" w:hAnsi="Courier 10 Pitch"/>
+                <w:b/>
+                <w:i w:val="false"/>
+              </w:rPr>
+            </w:pPr>
+            <w:r>
+              <w:rPr>
+                <w:rFonts w:ascii="Courier 10 Pitch" w:hAnsi="Courier 10 Pitch"/>
+                <w:b/>
+                <w:i w:val="false"/>
+              </w:rPr>
+              <w:t>Overview:</w:t>
+            </w:r>
+          </w:p>
+        </w:tc>
+        <w:tc>
+          <w:tcPr>
+            <w:tcW w:w="7245" w:type="dxa"/>
+            <w:tcBorders>
+              <w:top w:val="single" w:sz="4" w:space="0" w:color="000001"/>
+              <w:left w:val="single" w:sz="4" w:space="0" w:color="000001"/>
+              <w:bottom w:val="single" w:sz="4" w:space="0" w:color="000001"/>
+              <w:insideH w:val="single" w:sz="4" w:space="0" w:color="000001"/>
+              <w:right w:val="single" w:sz="4" w:space="0" w:color="000001"/>
+              <w:insideV w:val="single" w:sz="4" w:space="0" w:color="000001"/>
+            </w:tcBorders>
+            <w:shd w:fill="FFFFFF" w:val="clear"/>
+            <w:tcMar>
+              <w:left w:w="53" w:type="dxa"/>
+            </w:tcMar>
+          </w:tcPr>
+          <w:p>
+            <w:pPr>
+              <w:pStyle w:val="TextBody"/>
+              <w:spacing w:before="0" w:after="0"/>
+              <w:rPr>
+                <w:rFonts w:cs="Times New Roman" w:ascii="Courier 10 Pitch" w:hAnsi="Courier 10 Pitch"/>
+                <w:i w:val="false"/>
+                <w:color w:val="000000"/>
+                <w:sz w:val="22"/>
+                <w:szCs w:val="22"/>
+              </w:rPr>
+            </w:pPr>
+            <w:r>
+              <w:rPr>
+                <w:rFonts w:cs="Times New Roman" w:ascii="Courier 10 Pitch" w:hAnsi="Courier 10 Pitch"/>
+                <w:i w:val="false"/>
+                <w:color w:val="000000"/>
+                <w:sz w:val="22"/>
+                <w:szCs w:val="22"/>
+              </w:rPr>
+              <w:t>Generates/update a cookie for a visitor</w:t>
+            </w:r>
+          </w:p>
+        </w:tc>
+      </w:tr>
+      <w:tr>
+        <w:trPr>
+          <w:cantSplit w:val="true"/>
+        </w:trPr>
+        <w:tc>
+          <w:tcPr>
+            <w:tcW w:w="1431" w:type="dxa"/>
+            <w:tcBorders>
+              <w:top w:val="single" w:sz="4" w:space="0" w:color="000001"/>
+              <w:left w:val="single" w:sz="4" w:space="0" w:color="000001"/>
+              <w:bottom w:val="single" w:sz="4" w:space="0" w:color="000001"/>
+              <w:insideH w:val="single" w:sz="4" w:space="0" w:color="000001"/>
+              <w:right w:val="nil"/>
+              <w:insideV w:val="nil"/>
+            </w:tcBorders>
+            <w:shd w:fill="FFFFFF" w:val="clear"/>
+            <w:tcMar>
+              <w:left w:w="53" w:type="dxa"/>
+            </w:tcMar>
+          </w:tcPr>
+          <w:p>
+            <w:pPr>
+              <w:pStyle w:val="TextBody"/>
+              <w:spacing w:before="0" w:after="120"/>
+              <w:rPr>
+                <w:rFonts w:ascii="Courier 10 Pitch" w:hAnsi="Courier 10 Pitch"/>
+                <w:b/>
+                <w:i w:val="false"/>
+              </w:rPr>
+            </w:pPr>
+            <w:r>
+              <w:rPr>
+                <w:rFonts w:ascii="Courier 10 Pitch" w:hAnsi="Courier 10 Pitch"/>
+                <w:b/>
+                <w:i w:val="false"/>
+              </w:rPr>
+              <w:t>Actors:</w:t>
+            </w:r>
+          </w:p>
+        </w:tc>
+        <w:tc>
+          <w:tcPr>
+            <w:tcW w:w="7245" w:type="dxa"/>
+            <w:tcBorders>
+              <w:top w:val="single" w:sz="4" w:space="0" w:color="000001"/>
+              <w:left w:val="single" w:sz="4" w:space="0" w:color="000001"/>
+              <w:bottom w:val="single" w:sz="4" w:space="0" w:color="000001"/>
+              <w:insideH w:val="single" w:sz="4" w:space="0" w:color="000001"/>
+              <w:right w:val="single" w:sz="4" w:space="0" w:color="000001"/>
+              <w:insideV w:val="single" w:sz="4" w:space="0" w:color="000001"/>
+            </w:tcBorders>
+            <w:shd w:fill="FFFFFF" w:val="clear"/>
+            <w:tcMar>
+              <w:left w:w="53" w:type="dxa"/>
+            </w:tcMar>
+          </w:tcPr>
+          <w:p>
+            <w:pPr>
+              <w:pStyle w:val="TextBody"/>
+              <w:spacing w:before="0" w:after="120"/>
+              <w:rPr>
+                <w:rFonts w:ascii="Courier 10 Pitch" w:hAnsi="Courier 10 Pitch"/>
+                <w:i w:val="false"/>
+                <w:color w:val="000000"/>
+                <w:sz w:val="22"/>
+                <w:szCs w:val="22"/>
+              </w:rPr>
+            </w:pPr>
+            <w:r>
+              <w:rPr>
+                <w:rFonts w:ascii="Courier 10 Pitch" w:hAnsi="Courier 10 Pitch"/>
+                <w:i w:val="false"/>
+                <w:color w:val="000000"/>
+                <w:sz w:val="22"/>
+                <w:szCs w:val="22"/>
+              </w:rPr>
+              <w:t>Server(PHP),end-user</w:t>
+            </w:r>
+          </w:p>
+        </w:tc>
+      </w:tr>
+      <w:tr>
+        <w:trPr>
+          <w:cantSplit w:val="true"/>
+        </w:trPr>
+        <w:tc>
+          <w:tcPr>
+            <w:tcW w:w="1431" w:type="dxa"/>
+            <w:tcBorders>
+              <w:top w:val="single" w:sz="4" w:space="0" w:color="000001"/>
+              <w:left w:val="single" w:sz="4" w:space="0" w:color="000001"/>
+              <w:bottom w:val="single" w:sz="4" w:space="0" w:color="000001"/>
+              <w:insideH w:val="single" w:sz="4" w:space="0" w:color="000001"/>
+              <w:right w:val="nil"/>
+              <w:insideV w:val="nil"/>
+            </w:tcBorders>
+            <w:shd w:fill="FFFFFF" w:val="clear"/>
+            <w:tcMar>
+              <w:left w:w="53" w:type="dxa"/>
+            </w:tcMar>
+          </w:tcPr>
+          <w:p>
+            <w:pPr>
+              <w:pStyle w:val="TextBody"/>
+              <w:spacing w:before="0" w:after="120"/>
+              <w:rPr>
+                <w:rFonts w:ascii="Courier 10 Pitch" w:hAnsi="Courier 10 Pitch"/>
+                <w:b/>
+                <w:i w:val="false"/>
+              </w:rPr>
+            </w:pPr>
+            <w:r>
+              <w:rPr>
+                <w:rFonts w:ascii="Courier 10 Pitch" w:hAnsi="Courier 10 Pitch"/>
+                <w:b/>
+                <w:i w:val="false"/>
+              </w:rPr>
+              <w:t>Pre condition:</w:t>
+            </w:r>
+          </w:p>
+        </w:tc>
+        <w:tc>
+          <w:tcPr>
+            <w:tcW w:w="7245" w:type="dxa"/>
+            <w:tcBorders>
+              <w:top w:val="single" w:sz="4" w:space="0" w:color="000001"/>
+              <w:left w:val="single" w:sz="4" w:space="0" w:color="000001"/>
+              <w:bottom w:val="single" w:sz="4" w:space="0" w:color="000001"/>
+              <w:insideH w:val="single" w:sz="4" w:space="0" w:color="000001"/>
+              <w:right w:val="single" w:sz="4" w:space="0" w:color="000001"/>
+              <w:insideV w:val="single" w:sz="4" w:space="0" w:color="000001"/>
+            </w:tcBorders>
+            <w:shd w:fill="FFFFFF" w:val="clear"/>
+            <w:tcMar>
+              <w:left w:w="53" w:type="dxa"/>
+            </w:tcMar>
+          </w:tcPr>
+          <w:p>
+            <w:pPr>
+              <w:pStyle w:val="TextBody"/>
+              <w:numPr>
+                <w:ilvl w:val="0"/>
+                <w:numId w:val="8"/>
+              </w:numPr>
+              <w:spacing w:before="0" w:after="120"/>
+              <w:rPr>
+                <w:rFonts w:ascii="Courier 10 Pitch" w:hAnsi="Courier 10 Pitch"/>
+                <w:i w:val="false"/>
+                <w:color w:val="000000"/>
+                <w:sz w:val="22"/>
+                <w:szCs w:val="22"/>
+              </w:rPr>
+            </w:pPr>
+            <w:r>
+              <w:rPr>
+                <w:rFonts w:ascii="Courier 10 Pitch" w:hAnsi="Courier 10 Pitch"/>
+                <w:i w:val="false"/>
+                <w:color w:val="000000"/>
+                <w:sz w:val="22"/>
+                <w:szCs w:val="22"/>
+              </w:rPr>
+              <w:t>User visits the web site.</w:t>
+            </w:r>
+          </w:p>
+        </w:tc>
+      </w:tr>
+      <w:tr>
+        <w:trPr>
+          <w:cantSplit w:val="true"/>
+        </w:trPr>
+        <w:tc>
+          <w:tcPr>
+            <w:tcW w:w="1431" w:type="dxa"/>
+            <w:tcBorders>
+              <w:top w:val="single" w:sz="4" w:space="0" w:color="000001"/>
+              <w:left w:val="single" w:sz="4" w:space="0" w:color="000001"/>
+              <w:bottom w:val="single" w:sz="4" w:space="0" w:color="000001"/>
+              <w:insideH w:val="single" w:sz="4" w:space="0" w:color="000001"/>
+              <w:right w:val="nil"/>
+              <w:insideV w:val="nil"/>
+            </w:tcBorders>
+            <w:shd w:fill="FFFFFF" w:val="clear"/>
+            <w:tcMar>
+              <w:left w:w="53" w:type="dxa"/>
+            </w:tcMar>
+          </w:tcPr>
+          <w:p>
+            <w:pPr>
+              <w:pStyle w:val="TextBody"/>
+              <w:spacing w:before="0" w:after="120"/>
+              <w:rPr>
+                <w:rFonts w:ascii="Courier 10 Pitch" w:hAnsi="Courier 10 Pitch"/>
+                <w:b/>
+                <w:i w:val="false"/>
+              </w:rPr>
+            </w:pPr>
+            <w:r>
+              <w:rPr>
+                <w:rFonts w:ascii="Courier 10 Pitch" w:hAnsi="Courier 10 Pitch"/>
+                <w:b/>
+                <w:i w:val="false"/>
+              </w:rPr>
+              <w:t>Flow:</w:t>
+            </w:r>
+          </w:p>
+        </w:tc>
+        <w:tc>
+          <w:tcPr>
+            <w:tcW w:w="7245" w:type="dxa"/>
+            <w:tcBorders>
+              <w:top w:val="single" w:sz="4" w:space="0" w:color="000001"/>
+              <w:left w:val="single" w:sz="4" w:space="0" w:color="000001"/>
+              <w:bottom w:val="single" w:sz="4" w:space="0" w:color="000001"/>
+              <w:insideH w:val="single" w:sz="4" w:space="0" w:color="000001"/>
+              <w:right w:val="single" w:sz="4" w:space="0" w:color="000001"/>
+              <w:insideV w:val="single" w:sz="4" w:space="0" w:color="000001"/>
+            </w:tcBorders>
+            <w:shd w:fill="FFFFFF" w:val="clear"/>
+            <w:tcMar>
+              <w:left w:w="53" w:type="dxa"/>
+            </w:tcMar>
+          </w:tcPr>
+          <w:p>
+            <w:pPr>
+              <w:pStyle w:val="TextBody"/>
+              <w:numPr>
+                <w:ilvl w:val="0"/>
+                <w:numId w:val="7"/>
+              </w:numPr>
+              <w:spacing w:before="0" w:after="120"/>
+              <w:rPr>
+                <w:rFonts w:ascii="Courier 10 Pitch" w:hAnsi="Courier 10 Pitch"/>
+                <w:i w:val="false"/>
+                <w:color w:val="000000"/>
+                <w:sz w:val="22"/>
+                <w:szCs w:val="22"/>
+              </w:rPr>
+            </w:pPr>
+            <w:r>
+              <w:rPr>
+                <w:rFonts w:ascii="Courier 10 Pitch" w:hAnsi="Courier 10 Pitch"/>
+                <w:i w:val="false"/>
+                <w:color w:val="000000"/>
+                <w:sz w:val="22"/>
+                <w:szCs w:val="22"/>
+              </w:rPr>
+              <w:t>User visits the website for the first time.</w:t>
+            </w:r>
+          </w:p>
+          <w:p>
+            <w:pPr>
+              <w:pStyle w:val="TextBody"/>
+              <w:numPr>
+                <w:ilvl w:val="0"/>
+                <w:numId w:val="7"/>
+              </w:numPr>
+              <w:spacing w:before="0" w:after="120"/>
+              <w:rPr>
+                <w:rFonts w:ascii="Courier 10 Pitch" w:hAnsi="Courier 10 Pitch"/>
+                <w:i w:val="false"/>
+                <w:color w:val="000000"/>
+                <w:sz w:val="22"/>
+                <w:szCs w:val="22"/>
+              </w:rPr>
+            </w:pPr>
+            <w:r>
+              <w:rPr>
+                <w:rFonts w:ascii="Courier 10 Pitch" w:hAnsi="Courier 10 Pitch"/>
+                <w:i w:val="false"/>
+                <w:color w:val="000000"/>
+                <w:sz w:val="22"/>
+                <w:szCs w:val="22"/>
+              </w:rPr>
+              <w:t>User's unique visitor ID is created using epoch-time. (Note: ID is created only on the first visit)</w:t>
+            </w:r>
+          </w:p>
+          <w:p>
+            <w:pPr>
+              <w:pStyle w:val="TextBody"/>
+              <w:numPr>
+                <w:ilvl w:val="0"/>
+                <w:numId w:val="7"/>
+              </w:numPr>
+              <w:spacing w:before="0" w:after="120"/>
+              <w:rPr>
+                <w:rFonts w:ascii="Courier 10 Pitch" w:hAnsi="Courier 10 Pitch"/>
+                <w:i w:val="false"/>
+                <w:color w:val="000000"/>
+                <w:sz w:val="22"/>
+                <w:szCs w:val="22"/>
+              </w:rPr>
+            </w:pPr>
+            <w:r>
+              <w:rPr>
+                <w:rFonts w:ascii="Courier 10 Pitch" w:hAnsi="Courier 10 Pitch"/>
+                <w:i w:val="false"/>
+                <w:color w:val="000000"/>
+                <w:sz w:val="22"/>
+                <w:szCs w:val="22"/>
+              </w:rPr>
+              <w:t>A cookie is created with the unique ID as its identifier, containing visitor location, statistics and other logged data. This cookie is valid for 30 days.</w:t>
+            </w:r>
+          </w:p>
+        </w:tc>
+      </w:tr>
+      <w:tr>
+        <w:trPr>
+          <w:cantSplit w:val="true"/>
+        </w:trPr>
+        <w:tc>
+          <w:tcPr>
+            <w:tcW w:w="1431" w:type="dxa"/>
+            <w:tcBorders>
+              <w:top w:val="single" w:sz="4" w:space="0" w:color="000001"/>
+              <w:left w:val="single" w:sz="4" w:space="0" w:color="000001"/>
+              <w:bottom w:val="single" w:sz="4" w:space="0" w:color="000001"/>
+              <w:insideH w:val="single" w:sz="4" w:space="0" w:color="000001"/>
+              <w:right w:val="nil"/>
+              <w:insideV w:val="nil"/>
+            </w:tcBorders>
+            <w:shd w:fill="FFFFFF" w:val="clear"/>
+            <w:tcMar>
+              <w:left w:w="53" w:type="dxa"/>
+            </w:tcMar>
+          </w:tcPr>
+          <w:p>
+            <w:pPr>
+              <w:pStyle w:val="TextBody"/>
+              <w:spacing w:before="0" w:after="120"/>
+              <w:rPr>
+                <w:rFonts w:ascii="Courier 10 Pitch" w:hAnsi="Courier 10 Pitch"/>
+                <w:b/>
+                <w:i w:val="false"/>
+                <w:sz w:val="24"/>
+                <w:szCs w:val="24"/>
+              </w:rPr>
+            </w:pPr>
+            <w:r>
+              <w:rPr>
+                <w:rFonts w:ascii="Courier 10 Pitch" w:hAnsi="Courier 10 Pitch"/>
+                <w:b/>
+                <w:i w:val="false"/>
+                <w:sz w:val="24"/>
+                <w:szCs w:val="24"/>
+              </w:rPr>
+              <w:t>Alternate flow:</w:t>
+            </w:r>
+          </w:p>
+        </w:tc>
+        <w:tc>
+          <w:tcPr>
+            <w:tcW w:w="7245" w:type="dxa"/>
+            <w:tcBorders>
+              <w:top w:val="single" w:sz="4" w:space="0" w:color="000001"/>
+              <w:left w:val="single" w:sz="4" w:space="0" w:color="000001"/>
+              <w:bottom w:val="single" w:sz="4" w:space="0" w:color="000001"/>
+              <w:insideH w:val="single" w:sz="4" w:space="0" w:color="000001"/>
+              <w:right w:val="single" w:sz="4" w:space="0" w:color="000001"/>
+              <w:insideV w:val="single" w:sz="4" w:space="0" w:color="000001"/>
+            </w:tcBorders>
+            <w:shd w:fill="FFFFFF" w:val="clear"/>
+            <w:tcMar>
+              <w:left w:w="53" w:type="dxa"/>
+            </w:tcMar>
+          </w:tcPr>
+          <w:p>
+            <w:pPr>
+              <w:pStyle w:val="TextBody"/>
+              <w:numPr>
+                <w:ilvl w:val="0"/>
+                <w:numId w:val="9"/>
+              </w:numPr>
+              <w:spacing w:before="0" w:after="120"/>
+              <w:rPr>
+                <w:rFonts w:ascii="Courier 10 Pitch" w:hAnsi="Courier 10 Pitch"/>
+                <w:i w:val="false"/>
+                <w:color w:val="000000"/>
+                <w:sz w:val="22"/>
+                <w:szCs w:val="22"/>
+              </w:rPr>
+            </w:pPr>
+            <w:r>
+              <w:rPr>
+                <w:rFonts w:ascii="Courier 10 Pitch" w:hAnsi="Courier 10 Pitch"/>
+                <w:i w:val="false"/>
+                <w:color w:val="000000"/>
+                <w:sz w:val="22"/>
+                <w:szCs w:val="22"/>
+              </w:rPr>
+              <w:t>The visitor visits the website, but not for the first time.</w:t>
+            </w:r>
+          </w:p>
+          <w:p>
+            <w:pPr>
+              <w:pStyle w:val="TextBody"/>
+              <w:numPr>
+                <w:ilvl w:val="0"/>
+                <w:numId w:val="9"/>
+              </w:numPr>
+              <w:spacing w:before="0" w:after="120"/>
+              <w:rPr>
+                <w:rFonts w:ascii="Courier 10 Pitch" w:hAnsi="Courier 10 Pitch"/>
+                <w:i w:val="false"/>
+                <w:color w:val="000000"/>
+                <w:sz w:val="22"/>
+                <w:szCs w:val="22"/>
+              </w:rPr>
+            </w:pPr>
+            <w:r>
+              <w:rPr>
+                <w:rFonts w:ascii="Courier 10 Pitch" w:hAnsi="Courier 10 Pitch"/>
+                <w:i w:val="false"/>
+                <w:color w:val="000000"/>
+                <w:sz w:val="22"/>
+                <w:szCs w:val="22"/>
+              </w:rPr>
+              <w:t xml:space="preserve">A new visitor ID is not created. </w:t>
+            </w:r>
+          </w:p>
+          <w:p>
+            <w:pPr>
+              <w:pStyle w:val="TextBody"/>
+              <w:numPr>
+                <w:ilvl w:val="0"/>
+                <w:numId w:val="9"/>
+              </w:numPr>
+              <w:spacing w:before="0" w:after="120"/>
+              <w:rPr>
+                <w:rFonts w:ascii="Courier 10 Pitch" w:hAnsi="Courier 10 Pitch"/>
+                <w:i w:val="false"/>
+                <w:color w:val="000000"/>
+                <w:sz w:val="22"/>
+                <w:szCs w:val="22"/>
+              </w:rPr>
+            </w:pPr>
+            <w:r>
+              <w:rPr>
+                <w:rFonts w:ascii="Courier 10 Pitch" w:hAnsi="Courier 10 Pitch"/>
+                <w:i w:val="false"/>
+                <w:color w:val="000000"/>
+                <w:sz w:val="22"/>
+                <w:szCs w:val="22"/>
+              </w:rPr>
+              <w:t xml:space="preserve">Existing cookie is used and renewed for 30 more days. </w:t>
+            </w:r>
+          </w:p>
+        </w:tc>
+      </w:tr>
+      <w:tr>
+        <w:trPr>
+          <w:cantSplit w:val="true"/>
+        </w:trPr>
+        <w:tc>
+          <w:tcPr>
+            <w:tcW w:w="1431" w:type="dxa"/>
+            <w:tcBorders>
+              <w:top w:val="single" w:sz="4" w:space="0" w:color="000001"/>
+              <w:left w:val="single" w:sz="4" w:space="0" w:color="000001"/>
+              <w:bottom w:val="single" w:sz="4" w:space="0" w:color="000001"/>
+              <w:insideH w:val="single" w:sz="4" w:space="0" w:color="000001"/>
+              <w:right w:val="nil"/>
+              <w:insideV w:val="nil"/>
+            </w:tcBorders>
+            <w:shd w:fill="FFFFFF" w:val="clear"/>
+            <w:tcMar>
+              <w:left w:w="53" w:type="dxa"/>
+            </w:tcMar>
+          </w:tcPr>
+          <w:p>
+            <w:pPr>
+              <w:pStyle w:val="TextBody"/>
+              <w:spacing w:before="0" w:after="120"/>
+              <w:rPr>
+                <w:rFonts w:ascii="Courier 10 Pitch" w:hAnsi="Courier 10 Pitch"/>
+              </w:rPr>
+            </w:pPr>
+            <w:r>
+              <w:rPr>
+                <w:rFonts w:ascii="Courier 10 Pitch" w:hAnsi="Courier 10 Pitch"/>
+              </w:rPr>
+            </w:r>
+          </w:p>
+          <w:p>
+            <w:pPr>
+              <w:pStyle w:val="TextBody"/>
+              <w:spacing w:before="0" w:after="120"/>
+              <w:rPr>
+                <w:rFonts w:ascii="Courier 10 Pitch" w:hAnsi="Courier 10 Pitch"/>
+                <w:b/>
+                <w:i w:val="false"/>
+              </w:rPr>
+            </w:pPr>
+            <w:r>
+              <w:rPr>
+                <w:rFonts w:ascii="Courier 10 Pitch" w:hAnsi="Courier 10 Pitch"/>
+                <w:b/>
+                <w:i w:val="false"/>
+              </w:rPr>
+              <w:t>Post Condition:</w:t>
+            </w:r>
+          </w:p>
+        </w:tc>
+        <w:tc>
+          <w:tcPr>
+            <w:tcW w:w="7245" w:type="dxa"/>
+            <w:tcBorders>
+              <w:top w:val="single" w:sz="4" w:space="0" w:color="000001"/>
+              <w:left w:val="single" w:sz="4" w:space="0" w:color="000001"/>
+              <w:bottom w:val="single" w:sz="4" w:space="0" w:color="000001"/>
+              <w:insideH w:val="single" w:sz="4" w:space="0" w:color="000001"/>
+              <w:right w:val="single" w:sz="4" w:space="0" w:color="000001"/>
+              <w:insideV w:val="single" w:sz="4" w:space="0" w:color="000001"/>
+            </w:tcBorders>
+            <w:shd w:fill="FFFFFF" w:val="clear"/>
+            <w:tcMar>
+              <w:left w:w="53" w:type="dxa"/>
+            </w:tcMar>
+          </w:tcPr>
+          <w:p>
+            <w:pPr>
+              <w:pStyle w:val="TextBody"/>
+              <w:spacing w:before="0" w:after="120"/>
+              <w:rPr>
+                <w:rFonts w:ascii="Courier 10 Pitch" w:hAnsi="Courier 10 Pitch"/>
+              </w:rPr>
+            </w:pPr>
+            <w:r>
+              <w:rPr>
+                <w:rFonts w:ascii="Courier 10 Pitch" w:hAnsi="Courier 10 Pitch"/>
+              </w:rPr>
+            </w:r>
+          </w:p>
+          <w:p>
+            <w:pPr>
+              <w:pStyle w:val="TextBody"/>
+              <w:numPr>
+                <w:ilvl w:val="0"/>
+                <w:numId w:val="10"/>
+              </w:numPr>
+              <w:spacing w:before="0" w:after="120"/>
+              <w:rPr>
+                <w:rFonts w:ascii="Courier 10 Pitch" w:hAnsi="Courier 10 Pitch"/>
+                <w:i w:val="false"/>
+                <w:color w:val="000000"/>
+                <w:sz w:val="22"/>
+                <w:szCs w:val="22"/>
+              </w:rPr>
+            </w:pPr>
+            <w:r>
+              <w:rPr>
+                <w:rFonts w:ascii="Courier 10 Pitch" w:hAnsi="Courier 10 Pitch"/>
+                <w:i w:val="false"/>
+                <w:color w:val="000000"/>
+                <w:sz w:val="22"/>
+                <w:szCs w:val="22"/>
+              </w:rPr>
+              <w:t>This cookie is used for logging data and generating optimized content.</w:t>
+            </w:r>
+          </w:p>
+        </w:tc>
+      </w:tr>
+    </w:tbl>
+    <w:p>
+      <w:pPr>
+        <w:pStyle w:val="TextBody"/>
+        <w:spacing w:before="0" w:after="240"/>
+        <w:rPr>
+          <w:rFonts w:ascii="Courier 10 Pitch" w:hAnsi="Courier 10 Pitch"/>
+        </w:rPr>
+      </w:pPr>
+      <w:r>
+        <w:rPr>
+          <w:rFonts w:ascii="Courier 10 Pitch" w:hAnsi="Courier 10 Pitch"/>
+        </w:rPr>
+      </w:r>
+    </w:p>
+    <w:p>
+      <w:pPr>
+        <w:pStyle w:val="TextBody"/>
+        <w:spacing w:before="0" w:after="240"/>
+        <w:rPr>
+          <w:rFonts w:ascii="Courier 10 Pitch" w:hAnsi="Courier 10 Pitch"/>
+        </w:rPr>
+      </w:pPr>
+      <w:r>
+        <w:rPr>
+          <w:rFonts w:ascii="Courier 10 Pitch" w:hAnsi="Courier 10 Pitch"/>
+        </w:rPr>
+      </w:r>
+    </w:p>
+    <w:p>
+      <w:pPr>
+        <w:pStyle w:val="TextBody"/>
+        <w:spacing w:before="0" w:after="240"/>
+        <w:rPr>
+          <w:rFonts w:ascii="Courier 10 Pitch" w:hAnsi="Courier 10 Pitch"/>
+        </w:rPr>
+      </w:pPr>
+      <w:r>
+        <w:rPr>
+          <w:rFonts w:ascii="Courier 10 Pitch" w:hAnsi="Courier 10 Pitch"/>
+        </w:rPr>
+      </w:r>
+    </w:p>
+    <w:p>
+      <w:pPr>
+        <w:pStyle w:val="TextBody"/>
+        <w:spacing w:before="0" w:after="240"/>
+        <w:rPr>
+          <w:rFonts w:ascii="Courier 10 Pitch" w:hAnsi="Courier 10 Pitch"/>
+        </w:rPr>
+      </w:pPr>
+      <w:r>
+        <w:rPr>
+          <w:rFonts w:ascii="Courier 10 Pitch" w:hAnsi="Courier 10 Pitch"/>
+        </w:rPr>
+      </w:r>
+    </w:p>
+    <w:p>
+      <w:pPr>
+        <w:pStyle w:val="TextBody"/>
+        <w:spacing w:before="0" w:after="240"/>
+        <w:rPr>
+          <w:rFonts w:ascii="Courier 10 Pitch" w:hAnsi="Courier 10 Pitch"/>
+        </w:rPr>
+      </w:pPr>
+      <w:r>
+        <w:rPr>
+          <w:rFonts w:ascii="Courier 10 Pitch" w:hAnsi="Courier 10 Pitch"/>
+        </w:rPr>
+      </w:r>
+    </w:p>
+    <w:p>
+      <w:pPr>
+        <w:pStyle w:val="TextBody"/>
+        <w:spacing w:before="0" w:after="240"/>
+        <w:rPr>
+          <w:rFonts w:ascii="Courier 10 Pitch" w:hAnsi="Courier 10 Pitch"/>
+        </w:rPr>
+      </w:pPr>
+      <w:r>
+        <w:rPr>
+          <w:rFonts w:ascii="Courier 10 Pitch" w:hAnsi="Courier 10 Pitch"/>
+        </w:rPr>
+      </w:r>
+    </w:p>
+    <w:p>
+      <w:pPr>
+        <w:pStyle w:val="TextBody"/>
+        <w:spacing w:before="0" w:after="240"/>
+        <w:rPr>
+          <w:rFonts w:ascii="Courier 10 Pitch" w:hAnsi="Courier 10 Pitch"/>
+        </w:rPr>
+      </w:pPr>
+      <w:r>
+        <w:rPr>
+          <w:rFonts w:ascii="Courier 10 Pitch" w:hAnsi="Courier 10 Pitch"/>
+        </w:rPr>
+      </w:r>
+    </w:p>
+    <w:p>
+      <w:pPr>
+        <w:pStyle w:val="Heading2"/>
+        <w:rPr/>
+      </w:pPr>
+      <w:bookmarkStart w:id="23" w:name="__RefHeading__609_91464624"/>
+      <w:bookmarkEnd w:id="23"/>
+      <w:r>
+        <w:rPr/>
+        <w:t>UC - 13</w:t>
+      </w:r>
+    </w:p>
+    <w:tbl>
+      <w:tblPr>
+        <w:jc w:val="left"/>
+        <w:tblInd w:w="323" w:type="dxa"/>
+        <w:tblBorders>
+          <w:top w:val="single" w:sz="4" w:space="0" w:color="000001"/>
+          <w:left w:val="single" w:sz="4" w:space="0" w:color="000001"/>
+          <w:bottom w:val="single" w:sz="4" w:space="0" w:color="000001"/>
+          <w:insideH w:val="single" w:sz="4" w:space="0" w:color="000001"/>
+          <w:right w:val="nil"/>
+          <w:insideV w:val="nil"/>
+        </w:tblBorders>
+        <w:tblCellMar>
+          <w:top w:w="0" w:type="dxa"/>
+          <w:left w:w="53" w:type="dxa"/>
           <w:bottom w:w="0" w:type="dxa"/>
           <w:right w:w="108" w:type="dxa"/>
         </w:tblCellMar>
@@ -5449,7 +6384,7 @@
             </w:tcBorders>
             <w:shd w:fill="FFFFFF" w:val="clear"/>
             <w:tcMar>
-              <w:left w:w="58" w:type="dxa"/>
+              <w:left w:w="53" w:type="dxa"/>
             </w:tcMar>
           </w:tcPr>
           <w:p>
@@ -5485,7 +6420,7 @@
             </w:tcBorders>
             <w:shd w:fill="FFFFFF" w:val="clear"/>
             <w:tcMar>
-              <w:left w:w="58" w:type="dxa"/>
+              <w:left w:w="53" w:type="dxa"/>
             </w:tcMar>
           </w:tcPr>
           <w:p>
@@ -5508,7 +6443,7 @@
                 <w:sz w:val="22"/>
                 <w:szCs w:val="22"/>
               </w:rPr>
-              <w:t>UC-05</w:t>
+              <w:t>UC-13</w:t>
             </w:r>
           </w:p>
         </w:tc>
@@ -5530,7 +6465,7 @@
             </w:tcBorders>
             <w:shd w:fill="FFFFFF" w:val="clear"/>
             <w:tcMar>
-              <w:left w:w="58" w:type="dxa"/>
+              <w:left w:w="53" w:type="dxa"/>
             </w:tcMar>
           </w:tcPr>
           <w:p>
@@ -5566,30 +6501,28 @@
             </w:tcBorders>
             <w:shd w:fill="FFFFFF" w:val="clear"/>
             <w:tcMar>
-              <w:left w:w="58" w:type="dxa"/>
-            </w:tcMar>
-          </w:tcPr>
-          <w:p>
-            <w:pPr>
-              <w:pStyle w:val="TextBody"/>
-              <w:spacing w:before="0" w:after="120"/>
-              <w:rPr>
-                <w:rFonts w:ascii="Courier 10 Pitch" w:hAnsi="Courier 10 Pitch"/>
-                <w:i w:val="false"/>
-                <w:color w:val="000000"/>
-                <w:sz w:val="22"/>
-                <w:szCs w:val="22"/>
-              </w:rPr>
-            </w:pPr>
-            <w:r>
-              <w:rPr>
-                <w:rFonts w:ascii="Courier 10 Pitch" w:hAnsi="Courier 10 Pitch"/>
-                <w:i w:val="false"/>
-                <w:color w:val="000000"/>
-                <w:sz w:val="22"/>
-                <w:szCs w:val="22"/>
-              </w:rPr>
-              <w:t>Generate Cookie</w:t>
+              <w:left w:w="53" w:type="dxa"/>
+            </w:tcMar>
+          </w:tcPr>
+          <w:p>
+            <w:pPr>
+              <w:pStyle w:val="TextBody"/>
+              <w:spacing w:before="0" w:after="0"/>
+              <w:rPr>
+                <w:rFonts w:cs="Times New Roman" w:ascii="Courier 10 Pitch" w:hAnsi="Courier 10 Pitch"/>
+                <w:i w:val="false"/>
+                <w:sz w:val="22"/>
+                <w:szCs w:val="22"/>
+              </w:rPr>
+            </w:pPr>
+            <w:r>
+              <w:rPr>
+                <w:rFonts w:cs="Times New Roman" w:ascii="Courier 10 Pitch" w:hAnsi="Courier 10 Pitch"/>
+                <w:i w:val="false"/>
+                <w:sz w:val="22"/>
+                <w:szCs w:val="22"/>
+              </w:rPr>
+              <w:t>Generate history-based optimized content</w:t>
             </w:r>
           </w:p>
         </w:tc>
@@ -5611,7 +6544,7 @@
             </w:tcBorders>
             <w:shd w:fill="FFFFFF" w:val="clear"/>
             <w:tcMar>
-              <w:left w:w="58" w:type="dxa"/>
+              <w:left w:w="53" w:type="dxa"/>
             </w:tcMar>
           </w:tcPr>
           <w:p>
@@ -5647,7 +6580,7 @@
             </w:tcBorders>
             <w:shd w:fill="FFFFFF" w:val="clear"/>
             <w:tcMar>
-              <w:left w:w="58" w:type="dxa"/>
+              <w:left w:w="53" w:type="dxa"/>
             </w:tcMar>
           </w:tcPr>
           <w:p>
@@ -5670,7 +6603,7 @@
                 <w:sz w:val="22"/>
                 <w:szCs w:val="22"/>
               </w:rPr>
-              <w:t>Generates/update a cookie for a visitor</w:t>
+              <w:t>Content having same tags as past searches / activities is displayed.</w:t>
             </w:r>
           </w:p>
         </w:tc>
@@ -5692,7 +6625,7 @@
             </w:tcBorders>
             <w:shd w:fill="FFFFFF" w:val="clear"/>
             <w:tcMar>
-              <w:left w:w="58" w:type="dxa"/>
+              <w:left w:w="53" w:type="dxa"/>
             </w:tcMar>
           </w:tcPr>
           <w:p>
@@ -5728,7 +6661,7 @@
             </w:tcBorders>
             <w:shd w:fill="FFFFFF" w:val="clear"/>
             <w:tcMar>
-              <w:left w:w="58" w:type="dxa"/>
+              <w:left w:w="53" w:type="dxa"/>
             </w:tcMar>
           </w:tcPr>
           <w:p>
@@ -5751,7 +6684,7 @@
                 <w:sz w:val="22"/>
                 <w:szCs w:val="22"/>
               </w:rPr>
-              <w:t>Server(PHP),end-user</w:t>
+              <w:t>Server(PHP),End-User</w:t>
             </w:r>
           </w:p>
         </w:tc>
@@ -5773,7 +6706,7 @@
             </w:tcBorders>
             <w:shd w:fill="FFFFFF" w:val="clear"/>
             <w:tcMar>
-              <w:left w:w="58" w:type="dxa"/>
+              <w:left w:w="53" w:type="dxa"/>
             </w:tcMar>
           </w:tcPr>
           <w:p>
@@ -5809,7 +6742,7 @@
             </w:tcBorders>
             <w:shd w:fill="FFFFFF" w:val="clear"/>
             <w:tcMar>
-              <w:left w:w="58" w:type="dxa"/>
+              <w:left w:w="53" w:type="dxa"/>
             </w:tcMar>
           </w:tcPr>
           <w:p>
@@ -5836,7 +6769,34 @@
                 <w:sz w:val="22"/>
                 <w:szCs w:val="22"/>
               </w:rPr>
-              <w:t>User visits the web site.</w:t>
+              <w:t>User visits the web site again(not the first time).</w:t>
+            </w:r>
+          </w:p>
+          <w:p>
+            <w:pPr>
+              <w:pStyle w:val="TextBody"/>
+              <w:numPr>
+                <w:ilvl w:val="0"/>
+                <w:numId w:val="8"/>
+              </w:numPr>
+              <w:spacing w:before="0" w:after="120"/>
+              <w:rPr>
+                <w:rFonts w:ascii="Courier 10 Pitch" w:hAnsi="Courier 10 Pitch"/>
+                <w:i w:val="false"/>
+                <w:color w:val="000000"/>
+                <w:sz w:val="22"/>
+                <w:szCs w:val="22"/>
+              </w:rPr>
+            </w:pPr>
+            <w:r>
+              <w:rPr>
+                <w:rFonts w:ascii="Courier 10 Pitch" w:hAnsi="Courier 10 Pitch"/>
+                <w:i w:val="false"/>
+                <w:color w:val="000000"/>
+                <w:sz w:val="22"/>
+                <w:szCs w:val="22"/>
+              </w:rPr>
+              <w:t>User must visit website within 30 days, since last visit.</w:t>
             </w:r>
           </w:p>
         </w:tc>
@@ -5858,7 +6818,7 @@
             </w:tcBorders>
             <w:shd w:fill="FFFFFF" w:val="clear"/>
             <w:tcMar>
-              <w:left w:w="58" w:type="dxa"/>
+              <w:left w:w="53" w:type="dxa"/>
             </w:tcMar>
           </w:tcPr>
           <w:p>
@@ -5894,7 +6854,7 @@
             </w:tcBorders>
             <w:shd w:fill="FFFFFF" w:val="clear"/>
             <w:tcMar>
-              <w:left w:w="58" w:type="dxa"/>
+              <w:left w:w="53" w:type="dxa"/>
             </w:tcMar>
           </w:tcPr>
           <w:p>
@@ -5902,26 +6862,26 @@
               <w:pStyle w:val="TextBody"/>
               <w:numPr>
                 <w:ilvl w:val="0"/>
-                <w:numId w:val="7"/>
+                <w:numId w:val="11"/>
               </w:numPr>
               <w:spacing w:before="0" w:after="120"/>
               <w:rPr>
                 <w:rFonts w:ascii="Courier 10 Pitch" w:hAnsi="Courier 10 Pitch"/>
                 <w:i w:val="false"/>
-                <w:color w:val="000000"/>
-                <w:sz w:val="22"/>
-                <w:szCs w:val="22"/>
-              </w:rPr>
-            </w:pPr>
-            <w:r>
-              <w:rPr>
-                <w:rFonts w:ascii="Courier 10 Pitch" w:hAnsi="Courier 10 Pitch"/>
-                <w:i w:val="false"/>
-                <w:color w:val="000000"/>
-                <w:sz w:val="22"/>
-                <w:szCs w:val="22"/>
-              </w:rPr>
-              <w:t>User visits the website for the first time.</w:t>
+                <w:iCs w:val="false"/>
+                <w:sz w:val="22"/>
+                <w:szCs w:val="22"/>
+              </w:rPr>
+            </w:pPr>
+            <w:r>
+              <w:rPr>
+                <w:rFonts w:ascii="Courier 10 Pitch" w:hAnsi="Courier 10 Pitch"/>
+                <w:i w:val="false"/>
+                <w:iCs w:val="false"/>
+                <w:sz w:val="22"/>
+                <w:szCs w:val="22"/>
+              </w:rPr>
+              <w:t>The visitor visits the website and his cookie is retrieved.</w:t>
             </w:r>
           </w:p>
           <w:p>
@@ -5929,26 +6889,26 @@
               <w:pStyle w:val="TextBody"/>
               <w:numPr>
                 <w:ilvl w:val="0"/>
-                <w:numId w:val="7"/>
+                <w:numId w:val="11"/>
               </w:numPr>
               <w:spacing w:before="0" w:after="120"/>
               <w:rPr>
                 <w:rFonts w:ascii="Courier 10 Pitch" w:hAnsi="Courier 10 Pitch"/>
                 <w:i w:val="false"/>
-                <w:color w:val="000000"/>
-                <w:sz w:val="22"/>
-                <w:szCs w:val="22"/>
-              </w:rPr>
-            </w:pPr>
-            <w:r>
-              <w:rPr>
-                <w:rFonts w:ascii="Courier 10 Pitch" w:hAnsi="Courier 10 Pitch"/>
-                <w:i w:val="false"/>
-                <w:color w:val="000000"/>
-                <w:sz w:val="22"/>
-                <w:szCs w:val="22"/>
-              </w:rPr>
-              <w:t>User's unique visitor ID is created using epoch-time. (Note: ID is created only on the first visit)</w:t>
+                <w:iCs w:val="false"/>
+                <w:sz w:val="22"/>
+                <w:szCs w:val="22"/>
+              </w:rPr>
+            </w:pPr>
+            <w:r>
+              <w:rPr>
+                <w:rFonts w:ascii="Courier 10 Pitch" w:hAnsi="Courier 10 Pitch"/>
+                <w:i w:val="false"/>
+                <w:iCs w:val="false"/>
+                <w:sz w:val="22"/>
+                <w:szCs w:val="22"/>
+              </w:rPr>
+              <w:t>Logged information from analytics is read and logged activity is retreived.</w:t>
             </w:r>
           </w:p>
           <w:p>
@@ -5956,26 +6916,82 @@
               <w:pStyle w:val="TextBody"/>
               <w:numPr>
                 <w:ilvl w:val="0"/>
-                <w:numId w:val="7"/>
+                <w:numId w:val="11"/>
               </w:numPr>
               <w:spacing w:before="0" w:after="120"/>
               <w:rPr>
                 <w:rFonts w:ascii="Courier 10 Pitch" w:hAnsi="Courier 10 Pitch"/>
                 <w:i w:val="false"/>
-                <w:color w:val="000000"/>
-                <w:sz w:val="22"/>
-                <w:szCs w:val="22"/>
-              </w:rPr>
-            </w:pPr>
-            <w:r>
-              <w:rPr>
-                <w:rFonts w:ascii="Courier 10 Pitch" w:hAnsi="Courier 10 Pitch"/>
-                <w:i w:val="false"/>
-                <w:color w:val="000000"/>
-                <w:sz w:val="22"/>
-                <w:szCs w:val="22"/>
-              </w:rPr>
-              <w:t>A cookie is created with the unique ID as its identifier, containing visitor location, statistics and other logged data. This cookie is valid for 30 days.</w:t>
+                <w:iCs w:val="false"/>
+                <w:sz w:val="22"/>
+                <w:szCs w:val="22"/>
+              </w:rPr>
+            </w:pPr>
+            <w:r>
+              <w:rPr>
+                <w:rFonts w:ascii="Courier 10 Pitch" w:hAnsi="Courier 10 Pitch"/>
+                <w:i w:val="false"/>
+                <w:iCs w:val="false"/>
+                <w:sz w:val="22"/>
+                <w:szCs w:val="22"/>
+              </w:rPr>
+              <w:t>Recent tags/metadata viewed by the visitor are retreived.</w:t>
+            </w:r>
+          </w:p>
+          <w:p>
+            <w:pPr>
+              <w:pStyle w:val="TextBody"/>
+              <w:numPr>
+                <w:ilvl w:val="0"/>
+                <w:numId w:val="11"/>
+              </w:numPr>
+              <w:spacing w:before="0" w:after="120"/>
+              <w:rPr>
+                <w:rFonts w:ascii="Courier 10 Pitch" w:hAnsi="Courier 10 Pitch"/>
+                <w:i w:val="false"/>
+                <w:iCs w:val="false"/>
+                <w:sz w:val="22"/>
+                <w:szCs w:val="22"/>
+              </w:rPr>
+            </w:pPr>
+            <w:r>
+              <w:rPr>
+                <w:rFonts w:ascii="Courier 10 Pitch" w:hAnsi="Courier 10 Pitch"/>
+                <w:i w:val="false"/>
+                <w:iCs w:val="false"/>
+                <w:sz w:val="22"/>
+                <w:szCs w:val="22"/>
+              </w:rPr>
+              <w:t>Popular content based on traffic analysis on those tags is retreived and rendered.</w:t>
+            </w:r>
+          </w:p>
+          <w:p>
+            <w:pPr>
+              <w:pStyle w:val="TextBody"/>
+              <w:numPr>
+                <w:ilvl w:val="0"/>
+                <w:numId w:val="11"/>
+              </w:numPr>
+              <w:spacing w:before="0" w:after="120"/>
+              <w:rPr>
+                <w:rFonts w:ascii="Courier 10 Pitch" w:hAnsi="Courier 10 Pitch"/>
+              </w:rPr>
+            </w:pPr>
+            <w:r>
+              <w:rPr>
+                <w:rFonts w:ascii="Courier 10 Pitch" w:hAnsi="Courier 10 Pitch"/>
+                <w:i w:val="false"/>
+                <w:iCs w:val="false"/>
+                <w:sz w:val="22"/>
+                <w:szCs w:val="22"/>
+              </w:rPr>
+              <w:t>The optimised output is displayed on the page.</w:t>
+            </w:r>
+            <w:r>
+              <w:rPr>
+                <w:rFonts w:ascii="Courier 10 Pitch" w:hAnsi="Courier 10 Pitch"/>
+              </w:rPr>
+              <w:t xml:space="preserve">  </w:t>
             </w:r>
           </w:p>
         </w:tc>
@@ -5997,7 +7013,7 @@
             </w:tcBorders>
             <w:shd w:fill="FFFFFF" w:val="clear"/>
             <w:tcMar>
-              <w:left w:w="58" w:type="dxa"/>
+              <w:left w:w="53" w:type="dxa"/>
             </w:tcMar>
           </w:tcPr>
           <w:p>
@@ -6037,7 +7053,7 @@
             </w:tcBorders>
             <w:shd w:fill="FFFFFF" w:val="clear"/>
             <w:tcMar>
-              <w:left w:w="58" w:type="dxa"/>
+              <w:left w:w="53" w:type="dxa"/>
             </w:tcMar>
           </w:tcPr>
           <w:p>
@@ -6045,7 +7061,7 @@
               <w:pStyle w:val="TextBody"/>
               <w:numPr>
                 <w:ilvl w:val="0"/>
-                <w:numId w:val="9"/>
+                <w:numId w:val="12"/>
               </w:numPr>
               <w:spacing w:before="0" w:after="120"/>
               <w:rPr>
@@ -6064,7 +7080,61 @@
                 <w:sz w:val="22"/>
                 <w:szCs w:val="22"/>
               </w:rPr>
-              <w:t>The visitor visits the website, but not for the first time.</w:t>
+              <w:t>Cookie is not received due to server error</w:t>
+            </w:r>
+          </w:p>
+          <w:p>
+            <w:pPr>
+              <w:pStyle w:val="TextBody"/>
+              <w:numPr>
+                <w:ilvl w:val="1"/>
+                <w:numId w:val="12"/>
+              </w:numPr>
+              <w:spacing w:lineRule="auto" w:line="240" w:before="0" w:after="120"/>
+              <w:rPr>
+                <w:rFonts w:ascii="Courier 10 Pitch" w:hAnsi="Courier 10 Pitch"/>
+                <w:i w:val="false"/>
+                <w:color w:val="000000"/>
+                <w:sz w:val="22"/>
+                <w:szCs w:val="22"/>
+              </w:rPr>
+            </w:pPr>
+            <w:r>
+              <w:rPr>
+                <w:rFonts w:ascii="Courier 10 Pitch" w:hAnsi="Courier 10 Pitch"/>
+                <w:i w:val="false"/>
+                <w:color w:val="000000"/>
+                <w:sz w:val="22"/>
+                <w:szCs w:val="22"/>
+              </w:rPr>
+              <w:t>404 Page not Found</w:t>
+            </w:r>
+          </w:p>
+          <w:p>
+            <w:pPr>
+              <w:pStyle w:val="TextBody"/>
+              <w:numPr>
+                <w:ilvl w:val="1"/>
+                <w:numId w:val="12"/>
+              </w:numPr>
+              <w:spacing w:lineRule="auto" w:line="240" w:before="0" w:after="120"/>
+              <w:rPr>
+                <w:rFonts w:ascii="Courier 10 Pitch" w:hAnsi="Courier 10 Pitch"/>
+                <w:i w:val="false"/>
+                <w:color w:val="000000"/>
+                <w:sz w:val="22"/>
+                <w:szCs w:val="22"/>
+              </w:rPr>
+            </w:pPr>
+            <w:r>
+              <w:rPr>
+                <w:rFonts w:ascii="Courier 10 Pitch" w:hAnsi="Courier 10 Pitch"/>
+                <w:i w:val="false"/>
+                <w:color w:val="000000"/>
+                <w:sz w:val="22"/>
+                <w:szCs w:val="22"/>
+              </w:rPr>
+              <w:t>User will have to reload the page</w:t>
             </w:r>
           </w:p>
           <w:p>
@@ -6072,7 +7142,88 @@
               <w:pStyle w:val="TextBody"/>
               <w:numPr>
                 <w:ilvl w:val="0"/>
-                <w:numId w:val="9"/>
+                <w:numId w:val="12"/>
+              </w:numPr>
+              <w:spacing w:lineRule="auto" w:line="240" w:before="0" w:after="120"/>
+              <w:rPr>
+                <w:rFonts w:ascii="Courier 10 Pitch" w:hAnsi="Courier 10 Pitch"/>
+                <w:i w:val="false"/>
+                <w:color w:val="000000"/>
+                <w:sz w:val="22"/>
+                <w:szCs w:val="22"/>
+              </w:rPr>
+            </w:pPr>
+            <w:r>
+              <w:rPr>
+                <w:rFonts w:ascii="Courier 10 Pitch" w:hAnsi="Courier 10 Pitch"/>
+                <w:i w:val="false"/>
+                <w:color w:val="000000"/>
+                <w:sz w:val="22"/>
+                <w:szCs w:val="22"/>
+              </w:rPr>
+              <w:t>-</w:t>
+            </w:r>
+          </w:p>
+          <w:p>
+            <w:pPr>
+              <w:pStyle w:val="TextBody"/>
+              <w:numPr>
+                <w:ilvl w:val="0"/>
+                <w:numId w:val="12"/>
+              </w:numPr>
+              <w:spacing w:lineRule="auto" w:line="240" w:before="0" w:after="120"/>
+              <w:rPr>
+                <w:rFonts w:ascii="Courier 10 Pitch" w:hAnsi="Courier 10 Pitch"/>
+                <w:i w:val="false"/>
+                <w:color w:val="000000"/>
+                <w:sz w:val="22"/>
+                <w:szCs w:val="22"/>
+              </w:rPr>
+            </w:pPr>
+            <w:r>
+              <w:rPr>
+                <w:rFonts w:ascii="Courier 10 Pitch" w:hAnsi="Courier 10 Pitch"/>
+                <w:i w:val="false"/>
+                <w:color w:val="000000"/>
+                <w:sz w:val="22"/>
+                <w:szCs w:val="22"/>
+              </w:rPr>
+              <w:t>-</w:t>
+            </w:r>
+          </w:p>
+          <w:p>
+            <w:pPr>
+              <w:pStyle w:val="TextBody"/>
+              <w:numPr>
+                <w:ilvl w:val="0"/>
+                <w:numId w:val="12"/>
+              </w:numPr>
+              <w:spacing w:lineRule="auto" w:line="240" w:before="0" w:after="120"/>
+              <w:rPr>
+                <w:rFonts w:ascii="Courier 10 Pitch" w:hAnsi="Courier 10 Pitch"/>
+                <w:i w:val="false"/>
+                <w:color w:val="000000"/>
+                <w:sz w:val="22"/>
+                <w:szCs w:val="22"/>
+              </w:rPr>
+            </w:pPr>
+            <w:r>
+              <w:rPr>
+                <w:rFonts w:ascii="Courier 10 Pitch" w:hAnsi="Courier 10 Pitch"/>
+                <w:i w:val="false"/>
+                <w:color w:val="000000"/>
+                <w:sz w:val="22"/>
+                <w:szCs w:val="22"/>
+              </w:rPr>
+              <w:t>If no traffic was generated, content viewed will be displayed.</w:t>
+            </w:r>
+          </w:p>
+          <w:p>
+            <w:pPr>
+              <w:pStyle w:val="TextBody"/>
+              <w:numPr>
+                <w:ilvl w:val="0"/>
+                <w:numId w:val="12"/>
               </w:numPr>
               <w:spacing w:before="0" w:after="120"/>
               <w:rPr>
@@ -6091,34 +7242,7 @@
                 <w:sz w:val="22"/>
                 <w:szCs w:val="22"/>
               </w:rPr>
-              <w:t xml:space="preserve">A new visitor ID is not created. </w:t>
-            </w:r>
-          </w:p>
-          <w:p>
-            <w:pPr>
-              <w:pStyle w:val="TextBody"/>
-              <w:numPr>
-                <w:ilvl w:val="0"/>
-                <w:numId w:val="9"/>
-              </w:numPr>
-              <w:spacing w:before="0" w:after="120"/>
-              <w:rPr>
-                <w:rFonts w:ascii="Courier 10 Pitch" w:hAnsi="Courier 10 Pitch"/>
-                <w:i w:val="false"/>
-                <w:color w:val="000000"/>
-                <w:sz w:val="22"/>
-                <w:szCs w:val="22"/>
-              </w:rPr>
-            </w:pPr>
-            <w:r>
-              <w:rPr>
-                <w:rFonts w:ascii="Courier 10 Pitch" w:hAnsi="Courier 10 Pitch"/>
-                <w:i w:val="false"/>
-                <w:color w:val="000000"/>
-                <w:sz w:val="22"/>
-                <w:szCs w:val="22"/>
-              </w:rPr>
-              <w:t xml:space="preserve">Existing cookie is used and renewed for 30 more days. </w:t>
+              <w:t>If user visits after 30 days since last visit or for the first time, popular content based on traffic analysis of tags is displayed.</w:t>
             </w:r>
           </w:p>
         </w:tc>
@@ -6140,7 +7264,7 @@
             </w:tcBorders>
             <w:shd w:fill="FFFFFF" w:val="clear"/>
             <w:tcMar>
-              <w:left w:w="58" w:type="dxa"/>
+              <w:left w:w="53" w:type="dxa"/>
             </w:tcMar>
           </w:tcPr>
           <w:p>
@@ -6190,7 +7314,7 @@
             </w:tcBorders>
             <w:shd w:fill="FFFFFF" w:val="clear"/>
             <w:tcMar>
-              <w:left w:w="58" w:type="dxa"/>
+              <w:left w:w="53" w:type="dxa"/>
             </w:tcMar>
           </w:tcPr>
           <w:p>
@@ -6239,118 +7363,37 @@
     </w:tbl>
     <w:p>
       <w:pPr>
-        <w:pStyle w:val="TextBody"/>
-        <w:spacing w:before="0" w:after="240"/>
+        <w:pStyle w:val="Normal"/>
         <w:rPr>
           <w:rFonts w:ascii="Courier 10 Pitch" w:hAnsi="Courier 10 Pitch"/>
+          <w:sz w:val="22"/>
+          <w:szCs w:val="22"/>
         </w:rPr>
       </w:pPr>
       <w:r>
         <w:rPr>
           <w:rFonts w:ascii="Courier 10 Pitch" w:hAnsi="Courier 10 Pitch"/>
+          <w:sz w:val="22"/>
+          <w:szCs w:val="22"/>
         </w:rPr>
       </w:r>
     </w:p>
     <w:p>
       <w:pPr>
-        <w:pStyle w:val="TextBody"/>
-        <w:spacing w:before="0" w:after="240"/>
-        <w:rPr>
-          <w:rFonts w:ascii="Courier 10 Pitch" w:hAnsi="Courier 10 Pitch"/>
-        </w:rPr>
-      </w:pPr>
-      <w:r>
-        <w:rPr>
-          <w:rFonts w:ascii="Courier 10 Pitch" w:hAnsi="Courier 10 Pitch"/>
-        </w:rPr>
-      </w:r>
-    </w:p>
-    <w:p>
-      <w:pPr>
-        <w:pStyle w:val="TextBody"/>
-        <w:spacing w:before="0" w:after="240"/>
-        <w:rPr>
-          <w:rFonts w:ascii="Courier 10 Pitch" w:hAnsi="Courier 10 Pitch"/>
-        </w:rPr>
-      </w:pPr>
-      <w:r>
-        <w:rPr>
-          <w:rFonts w:ascii="Courier 10 Pitch" w:hAnsi="Courier 10 Pitch"/>
-        </w:rPr>
-      </w:r>
-    </w:p>
-    <w:p>
-      <w:pPr>
-        <w:pStyle w:val="TextBody"/>
-        <w:spacing w:before="0" w:after="240"/>
-        <w:rPr>
-          <w:rFonts w:ascii="Courier 10 Pitch" w:hAnsi="Courier 10 Pitch"/>
-        </w:rPr>
-      </w:pPr>
-      <w:r>
-        <w:rPr>
-          <w:rFonts w:ascii="Courier 10 Pitch" w:hAnsi="Courier 10 Pitch"/>
-        </w:rPr>
-      </w:r>
-    </w:p>
-    <w:p>
-      <w:pPr>
-        <w:pStyle w:val="TextBody"/>
-        <w:spacing w:before="0" w:after="240"/>
-        <w:rPr>
-          <w:rFonts w:ascii="Courier 10 Pitch" w:hAnsi="Courier 10 Pitch"/>
-        </w:rPr>
-      </w:pPr>
-      <w:r>
-        <w:rPr>
-          <w:rFonts w:ascii="Courier 10 Pitch" w:hAnsi="Courier 10 Pitch"/>
-        </w:rPr>
-      </w:r>
-    </w:p>
-    <w:p>
-      <w:pPr>
-        <w:pStyle w:val="TextBody"/>
-        <w:spacing w:before="0" w:after="240"/>
-        <w:rPr>
-          <w:rFonts w:ascii="Courier 10 Pitch" w:hAnsi="Courier 10 Pitch"/>
-        </w:rPr>
-      </w:pPr>
-      <w:r>
-        <w:rPr>
-          <w:rFonts w:ascii="Courier 10 Pitch" w:hAnsi="Courier 10 Pitch"/>
-        </w:rPr>
-      </w:r>
-    </w:p>
-    <w:p>
-      <w:pPr>
-        <w:pStyle w:val="TextBody"/>
-        <w:spacing w:before="0" w:after="240"/>
-        <w:rPr>
-          <w:rFonts w:ascii="Courier 10 Pitch" w:hAnsi="Courier 10 Pitch"/>
-        </w:rPr>
-      </w:pPr>
-      <w:r>
-        <w:rPr>
-          <w:rFonts w:ascii="Courier 10 Pitch" w:hAnsi="Courier 10 Pitch"/>
-        </w:rPr>
-      </w:r>
-    </w:p>
-    <w:p>
-      <w:pPr>
         <w:pStyle w:val="Heading2"/>
         <w:rPr/>
       </w:pPr>
-      <w:bookmarkStart w:id="23" w:name="__RefHeading__609_91464624"/>
-      <w:bookmarkEnd w:id="23"/>
+      <w:bookmarkStart w:id="24" w:name="__RefHeading__611_91464624"/>
+      <w:bookmarkEnd w:id="24"/>
       <w:r>
         <w:rPr/>
-        <w:t>UC - 13</w:t>
+        <w:t>UC - 10</w:t>
       </w:r>
     </w:p>
     <w:tbl>
       <w:tblPr>
         <w:jc w:val="left"/>
-        <w:tblInd w:w="328" w:type="dxa"/>
+        <w:tblInd w:w="323" w:type="dxa"/>
         <w:tblBorders>
           <w:top w:val="single" w:sz="4" w:space="0" w:color="000001"/>
           <w:left w:val="single" w:sz="4" w:space="0" w:color="000001"/>
@@ -6361,1060 +7404,13 @@
         </w:tblBorders>
         <w:tblCellMar>
           <w:top w:w="0" w:type="dxa"/>
-          <w:left w:w="58" w:type="dxa"/>
+          <w:left w:w="53" w:type="dxa"/>
           <w:bottom w:w="0" w:type="dxa"/>
           <w:right w:w="108" w:type="dxa"/>
         </w:tblCellMar>
       </w:tblPr>
       <w:tblGrid>
-        <w:gridCol w:w="1433"/>
-        <w:gridCol w:w="7245"/>
-      </w:tblGrid>
-      <w:tr>
-        <w:trPr>
-          <w:trHeight w:val="355" w:hRule="atLeast"/>
-          <w:cantSplit w:val="true"/>
-        </w:trPr>
-        <w:tc>
-          <w:tcPr>
-            <w:tcW w:w="1433" w:type="dxa"/>
-            <w:tcBorders>
-              <w:top w:val="single" w:sz="4" w:space="0" w:color="000001"/>
-              <w:left w:val="single" w:sz="4" w:space="0" w:color="000001"/>
-              <w:bottom w:val="single" w:sz="4" w:space="0" w:color="000001"/>
-              <w:insideH w:val="single" w:sz="4" w:space="0" w:color="000001"/>
-              <w:right w:val="nil"/>
-              <w:insideV w:val="nil"/>
-            </w:tcBorders>
-            <w:shd w:fill="FFFFFF" w:val="clear"/>
-            <w:tcMar>
-              <w:left w:w="58" w:type="dxa"/>
-            </w:tcMar>
-          </w:tcPr>
-          <w:p>
-            <w:pPr>
-              <w:pStyle w:val="TextBody"/>
-              <w:spacing w:before="0" w:after="120"/>
-              <w:rPr>
-                <w:rFonts w:ascii="Courier 10 Pitch" w:hAnsi="Courier 10 Pitch"/>
-                <w:b/>
-                <w:i w:val="false"/>
-              </w:rPr>
-            </w:pPr>
-            <w:r>
-              <w:rPr>
-                <w:rFonts w:ascii="Courier 10 Pitch" w:hAnsi="Courier 10 Pitch"/>
-                <w:b/>
-                <w:i w:val="false"/>
-              </w:rPr>
-              <w:t>Use Case Number:</w:t>
-            </w:r>
-          </w:p>
-        </w:tc>
-        <w:tc>
-          <w:tcPr>
-            <w:tcW w:w="7245" w:type="dxa"/>
-            <w:tcBorders>
-              <w:top w:val="single" w:sz="4" w:space="0" w:color="000001"/>
-              <w:left w:val="single" w:sz="4" w:space="0" w:color="000001"/>
-              <w:bottom w:val="single" w:sz="4" w:space="0" w:color="000001"/>
-              <w:insideH w:val="single" w:sz="4" w:space="0" w:color="000001"/>
-              <w:right w:val="single" w:sz="4" w:space="0" w:color="000001"/>
-              <w:insideV w:val="single" w:sz="4" w:space="0" w:color="000001"/>
-            </w:tcBorders>
-            <w:shd w:fill="FFFFFF" w:val="clear"/>
-            <w:tcMar>
-              <w:left w:w="58" w:type="dxa"/>
-            </w:tcMar>
-          </w:tcPr>
-          <w:p>
-            <w:pPr>
-              <w:pStyle w:val="TextBody"/>
-              <w:spacing w:before="0" w:after="120"/>
-              <w:rPr>
-                <w:rFonts w:ascii="Courier 10 Pitch" w:hAnsi="Courier 10 Pitch"/>
-                <w:i w:val="false"/>
-                <w:color w:val="000000"/>
-                <w:sz w:val="22"/>
-                <w:szCs w:val="22"/>
-              </w:rPr>
-            </w:pPr>
-            <w:r>
-              <w:rPr>
-                <w:rFonts w:ascii="Courier 10 Pitch" w:hAnsi="Courier 10 Pitch"/>
-                <w:i w:val="false"/>
-                <w:color w:val="000000"/>
-                <w:sz w:val="22"/>
-                <w:szCs w:val="22"/>
-              </w:rPr>
-              <w:t>UC-13</w:t>
-            </w:r>
-          </w:p>
-        </w:tc>
-      </w:tr>
-      <w:tr>
-        <w:trPr>
-          <w:cantSplit w:val="true"/>
-        </w:trPr>
-        <w:tc>
-          <w:tcPr>
-            <w:tcW w:w="1433" w:type="dxa"/>
-            <w:tcBorders>
-              <w:top w:val="single" w:sz="4" w:space="0" w:color="000001"/>
-              <w:left w:val="single" w:sz="4" w:space="0" w:color="000001"/>
-              <w:bottom w:val="single" w:sz="4" w:space="0" w:color="000001"/>
-              <w:insideH w:val="single" w:sz="4" w:space="0" w:color="000001"/>
-              <w:right w:val="nil"/>
-              <w:insideV w:val="nil"/>
-            </w:tcBorders>
-            <w:shd w:fill="FFFFFF" w:val="clear"/>
-            <w:tcMar>
-              <w:left w:w="58" w:type="dxa"/>
-            </w:tcMar>
-          </w:tcPr>
-          <w:p>
-            <w:pPr>
-              <w:pStyle w:val="TextBody"/>
-              <w:spacing w:before="0" w:after="120"/>
-              <w:rPr>
-                <w:rFonts w:ascii="Courier 10 Pitch" w:hAnsi="Courier 10 Pitch"/>
-                <w:b/>
-                <w:i w:val="false"/>
-              </w:rPr>
-            </w:pPr>
-            <w:r>
-              <w:rPr>
-                <w:rFonts w:ascii="Courier 10 Pitch" w:hAnsi="Courier 10 Pitch"/>
-                <w:b/>
-                <w:i w:val="false"/>
-              </w:rPr>
-              <w:t>Use Case Name:</w:t>
-            </w:r>
-          </w:p>
-        </w:tc>
-        <w:tc>
-          <w:tcPr>
-            <w:tcW w:w="7245" w:type="dxa"/>
-            <w:tcBorders>
-              <w:top w:val="single" w:sz="4" w:space="0" w:color="000001"/>
-              <w:left w:val="single" w:sz="4" w:space="0" w:color="000001"/>
-              <w:bottom w:val="single" w:sz="4" w:space="0" w:color="000001"/>
-              <w:insideH w:val="single" w:sz="4" w:space="0" w:color="000001"/>
-              <w:right w:val="single" w:sz="4" w:space="0" w:color="000001"/>
-              <w:insideV w:val="single" w:sz="4" w:space="0" w:color="000001"/>
-            </w:tcBorders>
-            <w:shd w:fill="FFFFFF" w:val="clear"/>
-            <w:tcMar>
-              <w:left w:w="58" w:type="dxa"/>
-            </w:tcMar>
-          </w:tcPr>
-          <w:p>
-            <w:pPr>
-              <w:pStyle w:val="TextBody"/>
-              <w:spacing w:before="0" w:after="0"/>
-              <w:rPr>
-                <w:rFonts w:cs="Times New Roman" w:ascii="Courier 10 Pitch" w:hAnsi="Courier 10 Pitch"/>
-                <w:i w:val="false"/>
-                <w:sz w:val="22"/>
-                <w:szCs w:val="22"/>
-              </w:rPr>
-            </w:pPr>
-            <w:r>
-              <w:rPr>
-                <w:rFonts w:cs="Times New Roman" w:ascii="Courier 10 Pitch" w:hAnsi="Courier 10 Pitch"/>
-                <w:i w:val="false"/>
-                <w:sz w:val="22"/>
-                <w:szCs w:val="22"/>
-              </w:rPr>
-              <w:t>Generate history-based optimized content</w:t>
-            </w:r>
-          </w:p>
-        </w:tc>
-      </w:tr>
-      <w:tr>
-        <w:trPr>
-          <w:cantSplit w:val="true"/>
-        </w:trPr>
-        <w:tc>
-          <w:tcPr>
-            <w:tcW w:w="1433" w:type="dxa"/>
-            <w:tcBorders>
-              <w:top w:val="single" w:sz="4" w:space="0" w:color="000001"/>
-              <w:left w:val="single" w:sz="4" w:space="0" w:color="000001"/>
-              <w:bottom w:val="single" w:sz="4" w:space="0" w:color="000001"/>
-              <w:insideH w:val="single" w:sz="4" w:space="0" w:color="000001"/>
-              <w:right w:val="nil"/>
-              <w:insideV w:val="nil"/>
-            </w:tcBorders>
-            <w:shd w:fill="FFFFFF" w:val="clear"/>
-            <w:tcMar>
-              <w:left w:w="58" w:type="dxa"/>
-            </w:tcMar>
-          </w:tcPr>
-          <w:p>
-            <w:pPr>
-              <w:pStyle w:val="TextBody"/>
-              <w:spacing w:before="0" w:after="120"/>
-              <w:rPr>
-                <w:rFonts w:ascii="Courier 10 Pitch" w:hAnsi="Courier 10 Pitch"/>
-                <w:b/>
-                <w:i w:val="false"/>
-              </w:rPr>
-            </w:pPr>
-            <w:r>
-              <w:rPr>
-                <w:rFonts w:ascii="Courier 10 Pitch" w:hAnsi="Courier 10 Pitch"/>
-                <w:b/>
-                <w:i w:val="false"/>
-              </w:rPr>
-              <w:t>Overview:</w:t>
-            </w:r>
-          </w:p>
-        </w:tc>
-        <w:tc>
-          <w:tcPr>
-            <w:tcW w:w="7245" w:type="dxa"/>
-            <w:tcBorders>
-              <w:top w:val="single" w:sz="4" w:space="0" w:color="000001"/>
-              <w:left w:val="single" w:sz="4" w:space="0" w:color="000001"/>
-              <w:bottom w:val="single" w:sz="4" w:space="0" w:color="000001"/>
-              <w:insideH w:val="single" w:sz="4" w:space="0" w:color="000001"/>
-              <w:right w:val="single" w:sz="4" w:space="0" w:color="000001"/>
-              <w:insideV w:val="single" w:sz="4" w:space="0" w:color="000001"/>
-            </w:tcBorders>
-            <w:shd w:fill="FFFFFF" w:val="clear"/>
-            <w:tcMar>
-              <w:left w:w="58" w:type="dxa"/>
-            </w:tcMar>
-          </w:tcPr>
-          <w:p>
-            <w:pPr>
-              <w:pStyle w:val="TextBody"/>
-              <w:spacing w:before="0" w:after="0"/>
-              <w:rPr>
-                <w:rFonts w:cs="Times New Roman" w:ascii="Courier 10 Pitch" w:hAnsi="Courier 10 Pitch"/>
-                <w:i w:val="false"/>
-                <w:color w:val="000000"/>
-                <w:sz w:val="22"/>
-                <w:szCs w:val="22"/>
-              </w:rPr>
-            </w:pPr>
-            <w:r>
-              <w:rPr>
-                <w:rFonts w:cs="Times New Roman" w:ascii="Courier 10 Pitch" w:hAnsi="Courier 10 Pitch"/>
-                <w:i w:val="false"/>
-                <w:color w:val="000000"/>
-                <w:sz w:val="22"/>
-                <w:szCs w:val="22"/>
-              </w:rPr>
-              <w:t>Content having same tags as past searches / activities is displayed.</w:t>
-            </w:r>
-          </w:p>
-        </w:tc>
-      </w:tr>
-      <w:tr>
-        <w:trPr>
-          <w:cantSplit w:val="true"/>
-        </w:trPr>
-        <w:tc>
-          <w:tcPr>
-            <w:tcW w:w="1433" w:type="dxa"/>
-            <w:tcBorders>
-              <w:top w:val="single" w:sz="4" w:space="0" w:color="000001"/>
-              <w:left w:val="single" w:sz="4" w:space="0" w:color="000001"/>
-              <w:bottom w:val="single" w:sz="4" w:space="0" w:color="000001"/>
-              <w:insideH w:val="single" w:sz="4" w:space="0" w:color="000001"/>
-              <w:right w:val="nil"/>
-              <w:insideV w:val="nil"/>
-            </w:tcBorders>
-            <w:shd w:fill="FFFFFF" w:val="clear"/>
-            <w:tcMar>
-              <w:left w:w="58" w:type="dxa"/>
-            </w:tcMar>
-          </w:tcPr>
-          <w:p>
-            <w:pPr>
-              <w:pStyle w:val="TextBody"/>
-              <w:spacing w:before="0" w:after="120"/>
-              <w:rPr>
-                <w:rFonts w:ascii="Courier 10 Pitch" w:hAnsi="Courier 10 Pitch"/>
-                <w:b/>
-                <w:i w:val="false"/>
-              </w:rPr>
-            </w:pPr>
-            <w:r>
-              <w:rPr>
-                <w:rFonts w:ascii="Courier 10 Pitch" w:hAnsi="Courier 10 Pitch"/>
-                <w:b/>
-                <w:i w:val="false"/>
-              </w:rPr>
-              <w:t>Actors:</w:t>
-            </w:r>
-          </w:p>
-        </w:tc>
-        <w:tc>
-          <w:tcPr>
-            <w:tcW w:w="7245" w:type="dxa"/>
-            <w:tcBorders>
-              <w:top w:val="single" w:sz="4" w:space="0" w:color="000001"/>
-              <w:left w:val="single" w:sz="4" w:space="0" w:color="000001"/>
-              <w:bottom w:val="single" w:sz="4" w:space="0" w:color="000001"/>
-              <w:insideH w:val="single" w:sz="4" w:space="0" w:color="000001"/>
-              <w:right w:val="single" w:sz="4" w:space="0" w:color="000001"/>
-              <w:insideV w:val="single" w:sz="4" w:space="0" w:color="000001"/>
-            </w:tcBorders>
-            <w:shd w:fill="FFFFFF" w:val="clear"/>
-            <w:tcMar>
-              <w:left w:w="58" w:type="dxa"/>
-            </w:tcMar>
-          </w:tcPr>
-          <w:p>
-            <w:pPr>
-              <w:pStyle w:val="TextBody"/>
-              <w:spacing w:before="0" w:after="120"/>
-              <w:rPr>
-                <w:rFonts w:ascii="Courier 10 Pitch" w:hAnsi="Courier 10 Pitch"/>
-                <w:i w:val="false"/>
-                <w:color w:val="000000"/>
-                <w:sz w:val="22"/>
-                <w:szCs w:val="22"/>
-              </w:rPr>
-            </w:pPr>
-            <w:r>
-              <w:rPr>
-                <w:rFonts w:ascii="Courier 10 Pitch" w:hAnsi="Courier 10 Pitch"/>
-                <w:i w:val="false"/>
-                <w:color w:val="000000"/>
-                <w:sz w:val="22"/>
-                <w:szCs w:val="22"/>
-              </w:rPr>
-              <w:t>Server(PHP),End-User</w:t>
-            </w:r>
-          </w:p>
-        </w:tc>
-      </w:tr>
-      <w:tr>
-        <w:trPr>
-          <w:cantSplit w:val="true"/>
-        </w:trPr>
-        <w:tc>
-          <w:tcPr>
-            <w:tcW w:w="1433" w:type="dxa"/>
-            <w:tcBorders>
-              <w:top w:val="single" w:sz="4" w:space="0" w:color="000001"/>
-              <w:left w:val="single" w:sz="4" w:space="0" w:color="000001"/>
-              <w:bottom w:val="single" w:sz="4" w:space="0" w:color="000001"/>
-              <w:insideH w:val="single" w:sz="4" w:space="0" w:color="000001"/>
-              <w:right w:val="nil"/>
-              <w:insideV w:val="nil"/>
-            </w:tcBorders>
-            <w:shd w:fill="FFFFFF" w:val="clear"/>
-            <w:tcMar>
-              <w:left w:w="58" w:type="dxa"/>
-            </w:tcMar>
-          </w:tcPr>
-          <w:p>
-            <w:pPr>
-              <w:pStyle w:val="TextBody"/>
-              <w:spacing w:before="0" w:after="120"/>
-              <w:rPr>
-                <w:rFonts w:ascii="Courier 10 Pitch" w:hAnsi="Courier 10 Pitch"/>
-                <w:b/>
-                <w:i w:val="false"/>
-              </w:rPr>
-            </w:pPr>
-            <w:r>
-              <w:rPr>
-                <w:rFonts w:ascii="Courier 10 Pitch" w:hAnsi="Courier 10 Pitch"/>
-                <w:b/>
-                <w:i w:val="false"/>
-              </w:rPr>
-              <w:t>Pre condition:</w:t>
-            </w:r>
-          </w:p>
-        </w:tc>
-        <w:tc>
-          <w:tcPr>
-            <w:tcW w:w="7245" w:type="dxa"/>
-            <w:tcBorders>
-              <w:top w:val="single" w:sz="4" w:space="0" w:color="000001"/>
-              <w:left w:val="single" w:sz="4" w:space="0" w:color="000001"/>
-              <w:bottom w:val="single" w:sz="4" w:space="0" w:color="000001"/>
-              <w:insideH w:val="single" w:sz="4" w:space="0" w:color="000001"/>
-              <w:right w:val="single" w:sz="4" w:space="0" w:color="000001"/>
-              <w:insideV w:val="single" w:sz="4" w:space="0" w:color="000001"/>
-            </w:tcBorders>
-            <w:shd w:fill="FFFFFF" w:val="clear"/>
-            <w:tcMar>
-              <w:left w:w="58" w:type="dxa"/>
-            </w:tcMar>
-          </w:tcPr>
-          <w:p>
-            <w:pPr>
-              <w:pStyle w:val="TextBody"/>
-              <w:numPr>
-                <w:ilvl w:val="0"/>
-                <w:numId w:val="8"/>
-              </w:numPr>
-              <w:spacing w:before="0" w:after="120"/>
-              <w:rPr>
-                <w:rFonts w:ascii="Courier 10 Pitch" w:hAnsi="Courier 10 Pitch"/>
-                <w:i w:val="false"/>
-                <w:color w:val="000000"/>
-                <w:sz w:val="22"/>
-                <w:szCs w:val="22"/>
-              </w:rPr>
-            </w:pPr>
-            <w:r>
-              <w:rPr>
-                <w:rFonts w:ascii="Courier 10 Pitch" w:hAnsi="Courier 10 Pitch"/>
-                <w:i w:val="false"/>
-                <w:color w:val="000000"/>
-                <w:sz w:val="22"/>
-                <w:szCs w:val="22"/>
-              </w:rPr>
-              <w:t>User visits the web site again(not the first time).</w:t>
-            </w:r>
-          </w:p>
-          <w:p>
-            <w:pPr>
-              <w:pStyle w:val="TextBody"/>
-              <w:numPr>
-                <w:ilvl w:val="0"/>
-                <w:numId w:val="8"/>
-              </w:numPr>
-              <w:spacing w:before="0" w:after="120"/>
-              <w:rPr>
-                <w:rFonts w:ascii="Courier 10 Pitch" w:hAnsi="Courier 10 Pitch"/>
-                <w:i w:val="false"/>
-                <w:color w:val="000000"/>
-                <w:sz w:val="22"/>
-                <w:szCs w:val="22"/>
-              </w:rPr>
-            </w:pPr>
-            <w:r>
-              <w:rPr>
-                <w:rFonts w:ascii="Courier 10 Pitch" w:hAnsi="Courier 10 Pitch"/>
-                <w:i w:val="false"/>
-                <w:color w:val="000000"/>
-                <w:sz w:val="22"/>
-                <w:szCs w:val="22"/>
-              </w:rPr>
-              <w:t>User must visit website within 30 days, since last visit.</w:t>
-            </w:r>
-          </w:p>
-        </w:tc>
-      </w:tr>
-      <w:tr>
-        <w:trPr>
-          <w:cantSplit w:val="true"/>
-        </w:trPr>
-        <w:tc>
-          <w:tcPr>
-            <w:tcW w:w="1433" w:type="dxa"/>
-            <w:tcBorders>
-              <w:top w:val="single" w:sz="4" w:space="0" w:color="000001"/>
-              <w:left w:val="single" w:sz="4" w:space="0" w:color="000001"/>
-              <w:bottom w:val="single" w:sz="4" w:space="0" w:color="000001"/>
-              <w:insideH w:val="single" w:sz="4" w:space="0" w:color="000001"/>
-              <w:right w:val="nil"/>
-              <w:insideV w:val="nil"/>
-            </w:tcBorders>
-            <w:shd w:fill="FFFFFF" w:val="clear"/>
-            <w:tcMar>
-              <w:left w:w="58" w:type="dxa"/>
-            </w:tcMar>
-          </w:tcPr>
-          <w:p>
-            <w:pPr>
-              <w:pStyle w:val="TextBody"/>
-              <w:spacing w:before="0" w:after="120"/>
-              <w:rPr>
-                <w:rFonts w:ascii="Courier 10 Pitch" w:hAnsi="Courier 10 Pitch"/>
-                <w:b/>
-                <w:i w:val="false"/>
-              </w:rPr>
-            </w:pPr>
-            <w:r>
-              <w:rPr>
-                <w:rFonts w:ascii="Courier 10 Pitch" w:hAnsi="Courier 10 Pitch"/>
-                <w:b/>
-                <w:i w:val="false"/>
-              </w:rPr>
-              <w:t>Flow:</w:t>
-            </w:r>
-          </w:p>
-        </w:tc>
-        <w:tc>
-          <w:tcPr>
-            <w:tcW w:w="7245" w:type="dxa"/>
-            <w:tcBorders>
-              <w:top w:val="single" w:sz="4" w:space="0" w:color="000001"/>
-              <w:left w:val="single" w:sz="4" w:space="0" w:color="000001"/>
-              <w:bottom w:val="single" w:sz="4" w:space="0" w:color="000001"/>
-              <w:insideH w:val="single" w:sz="4" w:space="0" w:color="000001"/>
-              <w:right w:val="single" w:sz="4" w:space="0" w:color="000001"/>
-              <w:insideV w:val="single" w:sz="4" w:space="0" w:color="000001"/>
-            </w:tcBorders>
-            <w:shd w:fill="FFFFFF" w:val="clear"/>
-            <w:tcMar>
-              <w:left w:w="58" w:type="dxa"/>
-            </w:tcMar>
-          </w:tcPr>
-          <w:p>
-            <w:pPr>
-              <w:pStyle w:val="TextBody"/>
-              <w:numPr>
-                <w:ilvl w:val="0"/>
-                <w:numId w:val="11"/>
-              </w:numPr>
-              <w:spacing w:before="0" w:after="120"/>
-              <w:rPr>
-                <w:rFonts w:ascii="Courier 10 Pitch" w:hAnsi="Courier 10 Pitch"/>
-                <w:i w:val="false"/>
-                <w:iCs w:val="false"/>
-                <w:sz w:val="22"/>
-                <w:szCs w:val="22"/>
-              </w:rPr>
-            </w:pPr>
-            <w:r>
-              <w:rPr>
-                <w:rFonts w:ascii="Courier 10 Pitch" w:hAnsi="Courier 10 Pitch"/>
-                <w:i w:val="false"/>
-                <w:iCs w:val="false"/>
-                <w:sz w:val="22"/>
-                <w:szCs w:val="22"/>
-              </w:rPr>
-              <w:t>The visitor visits the website and his cookie is retrieved.</w:t>
-            </w:r>
-          </w:p>
-          <w:p>
-            <w:pPr>
-              <w:pStyle w:val="TextBody"/>
-              <w:numPr>
-                <w:ilvl w:val="0"/>
-                <w:numId w:val="11"/>
-              </w:numPr>
-              <w:spacing w:before="0" w:after="120"/>
-              <w:rPr>
-                <w:rFonts w:ascii="Courier 10 Pitch" w:hAnsi="Courier 10 Pitch"/>
-                <w:i w:val="false"/>
-                <w:iCs w:val="false"/>
-                <w:sz w:val="22"/>
-                <w:szCs w:val="22"/>
-              </w:rPr>
-            </w:pPr>
-            <w:r>
-              <w:rPr>
-                <w:rFonts w:ascii="Courier 10 Pitch" w:hAnsi="Courier 10 Pitch"/>
-                <w:i w:val="false"/>
-                <w:iCs w:val="false"/>
-                <w:sz w:val="22"/>
-                <w:szCs w:val="22"/>
-              </w:rPr>
-              <w:t>Logged information from analytics is read and logged activity is retreived.</w:t>
-            </w:r>
-          </w:p>
-          <w:p>
-            <w:pPr>
-              <w:pStyle w:val="TextBody"/>
-              <w:numPr>
-                <w:ilvl w:val="0"/>
-                <w:numId w:val="11"/>
-              </w:numPr>
-              <w:spacing w:before="0" w:after="120"/>
-              <w:rPr>
-                <w:rFonts w:ascii="Courier 10 Pitch" w:hAnsi="Courier 10 Pitch"/>
-                <w:i w:val="false"/>
-                <w:iCs w:val="false"/>
-                <w:sz w:val="22"/>
-                <w:szCs w:val="22"/>
-              </w:rPr>
-            </w:pPr>
-            <w:r>
-              <w:rPr>
-                <w:rFonts w:ascii="Courier 10 Pitch" w:hAnsi="Courier 10 Pitch"/>
-                <w:i w:val="false"/>
-                <w:iCs w:val="false"/>
-                <w:sz w:val="22"/>
-                <w:szCs w:val="22"/>
-              </w:rPr>
-              <w:t>Recent tags/metadata viewed by the visitor are retreived.</w:t>
-            </w:r>
-          </w:p>
-          <w:p>
-            <w:pPr>
-              <w:pStyle w:val="TextBody"/>
-              <w:numPr>
-                <w:ilvl w:val="0"/>
-                <w:numId w:val="11"/>
-              </w:numPr>
-              <w:spacing w:before="0" w:after="120"/>
-              <w:rPr>
-                <w:rFonts w:ascii="Courier 10 Pitch" w:hAnsi="Courier 10 Pitch"/>
-                <w:i w:val="false"/>
-                <w:iCs w:val="false"/>
-                <w:sz w:val="22"/>
-                <w:szCs w:val="22"/>
-              </w:rPr>
-            </w:pPr>
-            <w:r>
-              <w:rPr>
-                <w:rFonts w:ascii="Courier 10 Pitch" w:hAnsi="Courier 10 Pitch"/>
-                <w:i w:val="false"/>
-                <w:iCs w:val="false"/>
-                <w:sz w:val="22"/>
-                <w:szCs w:val="22"/>
-              </w:rPr>
-              <w:t>Popular content based on traffic analysis on those tags is retreived and rendered.</w:t>
-            </w:r>
-          </w:p>
-          <w:p>
-            <w:pPr>
-              <w:pStyle w:val="TextBody"/>
-              <w:numPr>
-                <w:ilvl w:val="0"/>
-                <w:numId w:val="11"/>
-              </w:numPr>
-              <w:spacing w:before="0" w:after="120"/>
-              <w:rPr>
-                <w:rFonts w:ascii="Courier 10 Pitch" w:hAnsi="Courier 10 Pitch"/>
-              </w:rPr>
-            </w:pPr>
-            <w:r>
-              <w:rPr>
-                <w:rFonts w:ascii="Courier 10 Pitch" w:hAnsi="Courier 10 Pitch"/>
-                <w:i w:val="false"/>
-                <w:iCs w:val="false"/>
-                <w:sz w:val="22"/>
-                <w:szCs w:val="22"/>
-              </w:rPr>
-              <w:t>The optimised output is displayed on the page.</w:t>
-            </w:r>
-            <w:r>
-              <w:rPr>
-                <w:rFonts w:ascii="Courier 10 Pitch" w:hAnsi="Courier 10 Pitch"/>
-              </w:rPr>
-              <w:t xml:space="preserve">  </w:t>
-            </w:r>
-          </w:p>
-        </w:tc>
-      </w:tr>
-      <w:tr>
-        <w:trPr>
-          <w:cantSplit w:val="true"/>
-        </w:trPr>
-        <w:tc>
-          <w:tcPr>
-            <w:tcW w:w="1433" w:type="dxa"/>
-            <w:tcBorders>
-              <w:top w:val="single" w:sz="4" w:space="0" w:color="000001"/>
-              <w:left w:val="single" w:sz="4" w:space="0" w:color="000001"/>
-              <w:bottom w:val="single" w:sz="4" w:space="0" w:color="000001"/>
-              <w:insideH w:val="single" w:sz="4" w:space="0" w:color="000001"/>
-              <w:right w:val="nil"/>
-              <w:insideV w:val="nil"/>
-            </w:tcBorders>
-            <w:shd w:fill="FFFFFF" w:val="clear"/>
-            <w:tcMar>
-              <w:left w:w="58" w:type="dxa"/>
-            </w:tcMar>
-          </w:tcPr>
-          <w:p>
-            <w:pPr>
-              <w:pStyle w:val="TextBody"/>
-              <w:spacing w:before="0" w:after="120"/>
-              <w:rPr>
-                <w:rFonts w:ascii="Courier 10 Pitch" w:hAnsi="Courier 10 Pitch"/>
-                <w:b/>
-                <w:i w:val="false"/>
-                <w:sz w:val="24"/>
-                <w:szCs w:val="24"/>
-              </w:rPr>
-            </w:pPr>
-            <w:r>
-              <w:rPr>
-                <w:rFonts w:ascii="Courier 10 Pitch" w:hAnsi="Courier 10 Pitch"/>
-                <w:b/>
-                <w:i w:val="false"/>
-                <w:sz w:val="24"/>
-                <w:szCs w:val="24"/>
-              </w:rPr>
-              <w:t>Alternate flow:</w:t>
-            </w:r>
-          </w:p>
-        </w:tc>
-        <w:tc>
-          <w:tcPr>
-            <w:tcW w:w="7245" w:type="dxa"/>
-            <w:tcBorders>
-              <w:top w:val="single" w:sz="4" w:space="0" w:color="000001"/>
-              <w:left w:val="single" w:sz="4" w:space="0" w:color="000001"/>
-              <w:bottom w:val="single" w:sz="4" w:space="0" w:color="000001"/>
-              <w:insideH w:val="single" w:sz="4" w:space="0" w:color="000001"/>
-              <w:right w:val="single" w:sz="4" w:space="0" w:color="000001"/>
-              <w:insideV w:val="single" w:sz="4" w:space="0" w:color="000001"/>
-            </w:tcBorders>
-            <w:shd w:fill="FFFFFF" w:val="clear"/>
-            <w:tcMar>
-              <w:left w:w="58" w:type="dxa"/>
-            </w:tcMar>
-          </w:tcPr>
-          <w:p>
-            <w:pPr>
-              <w:pStyle w:val="TextBody"/>
-              <w:numPr>
-                <w:ilvl w:val="0"/>
-                <w:numId w:val="12"/>
-              </w:numPr>
-              <w:spacing w:before="0" w:after="120"/>
-              <w:rPr>
-                <w:rFonts w:ascii="Courier 10 Pitch" w:hAnsi="Courier 10 Pitch"/>
-                <w:i w:val="false"/>
-                <w:color w:val="000000"/>
-                <w:sz w:val="22"/>
-                <w:szCs w:val="22"/>
-              </w:rPr>
-            </w:pPr>
-            <w:r>
-              <w:rPr>
-                <w:rFonts w:ascii="Courier 10 Pitch" w:hAnsi="Courier 10 Pitch"/>
-                <w:i w:val="false"/>
-                <w:color w:val="000000"/>
-                <w:sz w:val="22"/>
-                <w:szCs w:val="22"/>
-              </w:rPr>
-              <w:t>Cookie is not received due to server error</w:t>
-            </w:r>
-          </w:p>
-          <w:p>
-            <w:pPr>
-              <w:pStyle w:val="TextBody"/>
-              <w:numPr>
-                <w:ilvl w:val="1"/>
-                <w:numId w:val="12"/>
-              </w:numPr>
-              <w:spacing w:lineRule="auto" w:line="240" w:before="0" w:after="120"/>
-              <w:rPr>
-                <w:rFonts w:ascii="Courier 10 Pitch" w:hAnsi="Courier 10 Pitch"/>
-                <w:i w:val="false"/>
-                <w:color w:val="000000"/>
-                <w:sz w:val="22"/>
-                <w:szCs w:val="22"/>
-              </w:rPr>
-            </w:pPr>
-            <w:r>
-              <w:rPr>
-                <w:rFonts w:ascii="Courier 10 Pitch" w:hAnsi="Courier 10 Pitch"/>
-                <w:i w:val="false"/>
-                <w:color w:val="000000"/>
-                <w:sz w:val="22"/>
-                <w:szCs w:val="22"/>
-              </w:rPr>
-              <w:t>404 Page not Found</w:t>
-            </w:r>
-          </w:p>
-          <w:p>
-            <w:pPr>
-              <w:pStyle w:val="TextBody"/>
-              <w:numPr>
-                <w:ilvl w:val="1"/>
-                <w:numId w:val="12"/>
-              </w:numPr>
-              <w:spacing w:lineRule="auto" w:line="240" w:before="0" w:after="120"/>
-              <w:rPr>
-                <w:rFonts w:ascii="Courier 10 Pitch" w:hAnsi="Courier 10 Pitch"/>
-                <w:i w:val="false"/>
-                <w:color w:val="000000"/>
-                <w:sz w:val="22"/>
-                <w:szCs w:val="22"/>
-              </w:rPr>
-            </w:pPr>
-            <w:r>
-              <w:rPr>
-                <w:rFonts w:ascii="Courier 10 Pitch" w:hAnsi="Courier 10 Pitch"/>
-                <w:i w:val="false"/>
-                <w:color w:val="000000"/>
-                <w:sz w:val="22"/>
-                <w:szCs w:val="22"/>
-              </w:rPr>
-              <w:t>User will have to reload the page</w:t>
-            </w:r>
-          </w:p>
-          <w:p>
-            <w:pPr>
-              <w:pStyle w:val="TextBody"/>
-              <w:numPr>
-                <w:ilvl w:val="0"/>
-                <w:numId w:val="12"/>
-              </w:numPr>
-              <w:spacing w:lineRule="auto" w:line="240" w:before="0" w:after="120"/>
-              <w:rPr>
-                <w:rFonts w:ascii="Courier 10 Pitch" w:hAnsi="Courier 10 Pitch"/>
-                <w:i w:val="false"/>
-                <w:color w:val="000000"/>
-                <w:sz w:val="22"/>
-                <w:szCs w:val="22"/>
-              </w:rPr>
-            </w:pPr>
-            <w:r>
-              <w:rPr>
-                <w:rFonts w:ascii="Courier 10 Pitch" w:hAnsi="Courier 10 Pitch"/>
-                <w:i w:val="false"/>
-                <w:color w:val="000000"/>
-                <w:sz w:val="22"/>
-                <w:szCs w:val="22"/>
-              </w:rPr>
-              <w:t>-</w:t>
-            </w:r>
-          </w:p>
-          <w:p>
-            <w:pPr>
-              <w:pStyle w:val="TextBody"/>
-              <w:numPr>
-                <w:ilvl w:val="0"/>
-                <w:numId w:val="12"/>
-              </w:numPr>
-              <w:spacing w:lineRule="auto" w:line="240" w:before="0" w:after="120"/>
-              <w:rPr>
-                <w:rFonts w:ascii="Courier 10 Pitch" w:hAnsi="Courier 10 Pitch"/>
-                <w:i w:val="false"/>
-                <w:color w:val="000000"/>
-                <w:sz w:val="22"/>
-                <w:szCs w:val="22"/>
-              </w:rPr>
-            </w:pPr>
-            <w:r>
-              <w:rPr>
-                <w:rFonts w:ascii="Courier 10 Pitch" w:hAnsi="Courier 10 Pitch"/>
-                <w:i w:val="false"/>
-                <w:color w:val="000000"/>
-                <w:sz w:val="22"/>
-                <w:szCs w:val="22"/>
-              </w:rPr>
-              <w:t>-</w:t>
-            </w:r>
-          </w:p>
-          <w:p>
-            <w:pPr>
-              <w:pStyle w:val="TextBody"/>
-              <w:numPr>
-                <w:ilvl w:val="0"/>
-                <w:numId w:val="12"/>
-              </w:numPr>
-              <w:spacing w:lineRule="auto" w:line="240" w:before="0" w:after="120"/>
-              <w:rPr>
-                <w:rFonts w:ascii="Courier 10 Pitch" w:hAnsi="Courier 10 Pitch"/>
-                <w:i w:val="false"/>
-                <w:color w:val="000000"/>
-                <w:sz w:val="22"/>
-                <w:szCs w:val="22"/>
-              </w:rPr>
-            </w:pPr>
-            <w:r>
-              <w:rPr>
-                <w:rFonts w:ascii="Courier 10 Pitch" w:hAnsi="Courier 10 Pitch"/>
-                <w:i w:val="false"/>
-                <w:color w:val="000000"/>
-                <w:sz w:val="22"/>
-                <w:szCs w:val="22"/>
-              </w:rPr>
-              <w:t>If no traffic was generated, content viewed will be displayed.</w:t>
-            </w:r>
-          </w:p>
-          <w:p>
-            <w:pPr>
-              <w:pStyle w:val="TextBody"/>
-              <w:numPr>
-                <w:ilvl w:val="0"/>
-                <w:numId w:val="12"/>
-              </w:numPr>
-              <w:spacing w:before="0" w:after="120"/>
-              <w:rPr>
-                <w:rFonts w:ascii="Courier 10 Pitch" w:hAnsi="Courier 10 Pitch"/>
-                <w:i w:val="false"/>
-                <w:color w:val="000000"/>
-                <w:sz w:val="22"/>
-                <w:szCs w:val="22"/>
-              </w:rPr>
-            </w:pPr>
-            <w:r>
-              <w:rPr>
-                <w:rFonts w:ascii="Courier 10 Pitch" w:hAnsi="Courier 10 Pitch"/>
-                <w:i w:val="false"/>
-                <w:color w:val="000000"/>
-                <w:sz w:val="22"/>
-                <w:szCs w:val="22"/>
-              </w:rPr>
-              <w:t>If user visits after 30 days since last visit or for the first time, popular content based on traffic analysis of tags is displayed.</w:t>
-            </w:r>
-          </w:p>
-        </w:tc>
-      </w:tr>
-      <w:tr>
-        <w:trPr>
-          <w:cantSplit w:val="true"/>
-        </w:trPr>
-        <w:tc>
-          <w:tcPr>
-            <w:tcW w:w="1433" w:type="dxa"/>
-            <w:tcBorders>
-              <w:top w:val="single" w:sz="4" w:space="0" w:color="000001"/>
-              <w:left w:val="single" w:sz="4" w:space="0" w:color="000001"/>
-              <w:bottom w:val="single" w:sz="4" w:space="0" w:color="000001"/>
-              <w:insideH w:val="single" w:sz="4" w:space="0" w:color="000001"/>
-              <w:right w:val="nil"/>
-              <w:insideV w:val="nil"/>
-            </w:tcBorders>
-            <w:shd w:fill="FFFFFF" w:val="clear"/>
-            <w:tcMar>
-              <w:left w:w="58" w:type="dxa"/>
-            </w:tcMar>
-          </w:tcPr>
-          <w:p>
-            <w:pPr>
-              <w:pStyle w:val="TextBody"/>
-              <w:spacing w:before="0" w:after="120"/>
-              <w:rPr>
-                <w:rFonts w:ascii="Courier 10 Pitch" w:hAnsi="Courier 10 Pitch"/>
-              </w:rPr>
-            </w:pPr>
-            <w:r>
-              <w:rPr>
-                <w:rFonts w:ascii="Courier 10 Pitch" w:hAnsi="Courier 10 Pitch"/>
-              </w:rPr>
-            </w:r>
-          </w:p>
-          <w:p>
-            <w:pPr>
-              <w:pStyle w:val="TextBody"/>
-              <w:spacing w:before="0" w:after="120"/>
-              <w:rPr>
-                <w:rFonts w:ascii="Courier 10 Pitch" w:hAnsi="Courier 10 Pitch"/>
-                <w:b/>
-                <w:i w:val="false"/>
-              </w:rPr>
-            </w:pPr>
-            <w:r>
-              <w:rPr>
-                <w:rFonts w:ascii="Courier 10 Pitch" w:hAnsi="Courier 10 Pitch"/>
-                <w:b/>
-                <w:i w:val="false"/>
-              </w:rPr>
-              <w:t>Post Condition:</w:t>
-            </w:r>
-          </w:p>
-        </w:tc>
-        <w:tc>
-          <w:tcPr>
-            <w:tcW w:w="7245" w:type="dxa"/>
-            <w:tcBorders>
-              <w:top w:val="single" w:sz="4" w:space="0" w:color="000001"/>
-              <w:left w:val="single" w:sz="4" w:space="0" w:color="000001"/>
-              <w:bottom w:val="single" w:sz="4" w:space="0" w:color="000001"/>
-              <w:insideH w:val="single" w:sz="4" w:space="0" w:color="000001"/>
-              <w:right w:val="single" w:sz="4" w:space="0" w:color="000001"/>
-              <w:insideV w:val="single" w:sz="4" w:space="0" w:color="000001"/>
-            </w:tcBorders>
-            <w:shd w:fill="FFFFFF" w:val="clear"/>
-            <w:tcMar>
-              <w:left w:w="58" w:type="dxa"/>
-            </w:tcMar>
-          </w:tcPr>
-          <w:p>
-            <w:pPr>
-              <w:pStyle w:val="TextBody"/>
-              <w:spacing w:before="0" w:after="120"/>
-              <w:rPr>
-                <w:rFonts w:ascii="Courier 10 Pitch" w:hAnsi="Courier 10 Pitch"/>
-              </w:rPr>
-            </w:pPr>
-            <w:r>
-              <w:rPr>
-                <w:rFonts w:ascii="Courier 10 Pitch" w:hAnsi="Courier 10 Pitch"/>
-              </w:rPr>
-            </w:r>
-          </w:p>
-          <w:p>
-            <w:pPr>
-              <w:pStyle w:val="TextBody"/>
-              <w:numPr>
-                <w:ilvl w:val="0"/>
-                <w:numId w:val="10"/>
-              </w:numPr>
-              <w:spacing w:before="0" w:after="120"/>
-              <w:rPr>
-                <w:rFonts w:ascii="Courier 10 Pitch" w:hAnsi="Courier 10 Pitch"/>
-                <w:i w:val="false"/>
-                <w:color w:val="000000"/>
-                <w:sz w:val="22"/>
-                <w:szCs w:val="22"/>
-              </w:rPr>
-            </w:pPr>
-            <w:r>
-              <w:rPr>
-                <w:rFonts w:ascii="Courier 10 Pitch" w:hAnsi="Courier 10 Pitch"/>
-                <w:i w:val="false"/>
-                <w:color w:val="000000"/>
-                <w:sz w:val="22"/>
-                <w:szCs w:val="22"/>
-              </w:rPr>
-              <w:t>This cookie is used for logging data and generating optimized content.</w:t>
-            </w:r>
-          </w:p>
-        </w:tc>
-      </w:tr>
-    </w:tbl>
-    <w:p>
-      <w:pPr>
-        <w:pStyle w:val="Normal"/>
-        <w:rPr>
-          <w:rFonts w:ascii="Courier 10 Pitch" w:hAnsi="Courier 10 Pitch"/>
-          <w:sz w:val="22"/>
-          <w:szCs w:val="22"/>
-        </w:rPr>
-      </w:pPr>
-      <w:r>
-        <w:rPr>
-          <w:rFonts w:ascii="Courier 10 Pitch" w:hAnsi="Courier 10 Pitch"/>
-          <w:sz w:val="22"/>
-          <w:szCs w:val="22"/>
-        </w:rPr>
-      </w:r>
-    </w:p>
-    <w:p>
-      <w:pPr>
-        <w:pStyle w:val="Heading2"/>
-        <w:rPr/>
-      </w:pPr>
-      <w:bookmarkStart w:id="24" w:name="__RefHeading__611_91464624"/>
-      <w:bookmarkEnd w:id="24"/>
-      <w:r>
-        <w:rPr/>
-        <w:t>UC - 10</w:t>
-      </w:r>
-    </w:p>
-    <w:tbl>
-      <w:tblPr>
-        <w:jc w:val="left"/>
-        <w:tblInd w:w="328" w:type="dxa"/>
-        <w:tblBorders>
-          <w:top w:val="single" w:sz="4" w:space="0" w:color="000001"/>
-          <w:left w:val="single" w:sz="4" w:space="0" w:color="000001"/>
-          <w:bottom w:val="single" w:sz="4" w:space="0" w:color="000001"/>
-          <w:insideH w:val="single" w:sz="4" w:space="0" w:color="000001"/>
-          <w:right w:val="nil"/>
-          <w:insideV w:val="nil"/>
-        </w:tblBorders>
-        <w:tblCellMar>
-          <w:top w:w="0" w:type="dxa"/>
-          <w:left w:w="58" w:type="dxa"/>
-          <w:bottom w:w="0" w:type="dxa"/>
-          <w:right w:w="108" w:type="dxa"/>
-        </w:tblCellMar>
-      </w:tblPr>
-      <w:tblGrid>
-        <w:gridCol w:w="1432"/>
+        <w:gridCol w:w="1431"/>
         <w:gridCol w:w="7246"/>
       </w:tblGrid>
       <w:tr>
@@ -7424,7 +7420,7 @@
         </w:trPr>
         <w:tc>
           <w:tcPr>
-            <w:tcW w:w="1432" w:type="dxa"/>
+            <w:tcW w:w="1431" w:type="dxa"/>
             <w:tcBorders>
               <w:top w:val="single" w:sz="4" w:space="0" w:color="000001"/>
               <w:left w:val="single" w:sz="4" w:space="0" w:color="000001"/>
@@ -7435,7 +7431,7 @@
             </w:tcBorders>
             <w:shd w:fill="FFFFFF" w:val="clear"/>
             <w:tcMar>
-              <w:left w:w="58" w:type="dxa"/>
+              <w:left w:w="53" w:type="dxa"/>
             </w:tcMar>
           </w:tcPr>
           <w:p>
@@ -7475,7 +7471,7 @@
             </w:tcBorders>
             <w:shd w:fill="FFFFFF" w:val="clear"/>
             <w:tcMar>
-              <w:left w:w="58" w:type="dxa"/>
+              <w:left w:w="53" w:type="dxa"/>
             </w:tcMar>
           </w:tcPr>
           <w:p>
@@ -7509,7 +7505,7 @@
         </w:trPr>
         <w:tc>
           <w:tcPr>
-            <w:tcW w:w="1432" w:type="dxa"/>
+            <w:tcW w:w="1431" w:type="dxa"/>
             <w:tcBorders>
               <w:top w:val="single" w:sz="4" w:space="0" w:color="000001"/>
               <w:left w:val="single" w:sz="4" w:space="0" w:color="000001"/>
@@ -7520,7 +7516,7 @@
             </w:tcBorders>
             <w:shd w:fill="FFFFFF" w:val="clear"/>
             <w:tcMar>
-              <w:left w:w="58" w:type="dxa"/>
+              <w:left w:w="53" w:type="dxa"/>
             </w:tcMar>
           </w:tcPr>
           <w:p>
@@ -7560,7 +7556,7 @@
             </w:tcBorders>
             <w:shd w:fill="FFFFFF" w:val="clear"/>
             <w:tcMar>
-              <w:left w:w="58" w:type="dxa"/>
+              <w:left w:w="53" w:type="dxa"/>
             </w:tcMar>
           </w:tcPr>
           <w:p>
@@ -7596,7 +7592,7 @@
         </w:trPr>
         <w:tc>
           <w:tcPr>
-            <w:tcW w:w="1432" w:type="dxa"/>
+            <w:tcW w:w="1431" w:type="dxa"/>
             <w:tcBorders>
               <w:top w:val="single" w:sz="4" w:space="0" w:color="000001"/>
               <w:left w:val="single" w:sz="4" w:space="0" w:color="000001"/>
@@ -7607,7 +7603,7 @@
             </w:tcBorders>
             <w:shd w:fill="FFFFFF" w:val="clear"/>
             <w:tcMar>
-              <w:left w:w="58" w:type="dxa"/>
+              <w:left w:w="53" w:type="dxa"/>
             </w:tcMar>
           </w:tcPr>
           <w:p>
@@ -7647,7 +7643,7 @@
             </w:tcBorders>
             <w:shd w:fill="FFFFFF" w:val="clear"/>
             <w:tcMar>
-              <w:left w:w="58" w:type="dxa"/>
+              <w:left w:w="53" w:type="dxa"/>
             </w:tcMar>
           </w:tcPr>
           <w:p>
@@ -7683,7 +7679,7 @@
         </w:trPr>
         <w:tc>
           <w:tcPr>
-            <w:tcW w:w="1432" w:type="dxa"/>
+            <w:tcW w:w="1431" w:type="dxa"/>
             <w:tcBorders>
               <w:top w:val="single" w:sz="4" w:space="0" w:color="000001"/>
               <w:left w:val="single" w:sz="4" w:space="0" w:color="000001"/>
@@ -7694,7 +7690,7 @@
             </w:tcBorders>
             <w:shd w:fill="FFFFFF" w:val="clear"/>
             <w:tcMar>
-              <w:left w:w="58" w:type="dxa"/>
+              <w:left w:w="53" w:type="dxa"/>
             </w:tcMar>
           </w:tcPr>
           <w:p>
@@ -7734,7 +7730,7 @@
             </w:tcBorders>
             <w:shd w:fill="FFFFFF" w:val="clear"/>
             <w:tcMar>
-              <w:left w:w="58" w:type="dxa"/>
+              <w:left w:w="53" w:type="dxa"/>
             </w:tcMar>
           </w:tcPr>
           <w:p>
@@ -7768,7 +7764,7 @@
         </w:trPr>
         <w:tc>
           <w:tcPr>
-            <w:tcW w:w="1432" w:type="dxa"/>
+            <w:tcW w:w="1431" w:type="dxa"/>
             <w:tcBorders>
               <w:top w:val="single" w:sz="4" w:space="0" w:color="000001"/>
               <w:left w:val="single" w:sz="4" w:space="0" w:color="000001"/>
@@ -7779,7 +7775,7 @@
             </w:tcBorders>
             <w:shd w:fill="FFFFFF" w:val="clear"/>
             <w:tcMar>
-              <w:left w:w="58" w:type="dxa"/>
+              <w:left w:w="53" w:type="dxa"/>
             </w:tcMar>
           </w:tcPr>
           <w:p>
@@ -7819,7 +7815,7 @@
             </w:tcBorders>
             <w:shd w:fill="FFFFFF" w:val="clear"/>
             <w:tcMar>
-              <w:left w:w="58" w:type="dxa"/>
+              <w:left w:w="53" w:type="dxa"/>
             </w:tcMar>
           </w:tcPr>
           <w:p>
@@ -7884,7 +7880,7 @@
         </w:trPr>
         <w:tc>
           <w:tcPr>
-            <w:tcW w:w="1432" w:type="dxa"/>
+            <w:tcW w:w="1431" w:type="dxa"/>
             <w:tcBorders>
               <w:top w:val="single" w:sz="4" w:space="0" w:color="000001"/>
               <w:left w:val="single" w:sz="4" w:space="0" w:color="000001"/>
@@ -7895,7 +7891,7 @@
             </w:tcBorders>
             <w:shd w:fill="FFFFFF" w:val="clear"/>
             <w:tcMar>
-              <w:left w:w="58" w:type="dxa"/>
+              <w:left w:w="53" w:type="dxa"/>
             </w:tcMar>
           </w:tcPr>
           <w:p>
@@ -7935,7 +7931,7 @@
             </w:tcBorders>
             <w:shd w:fill="FFFFFF" w:val="clear"/>
             <w:tcMar>
-              <w:left w:w="58" w:type="dxa"/>
+              <w:left w:w="53" w:type="dxa"/>
             </w:tcMar>
           </w:tcPr>
           <w:p>
@@ -8061,7 +8057,7 @@
         </w:trPr>
         <w:tc>
           <w:tcPr>
-            <w:tcW w:w="1432" w:type="dxa"/>
+            <w:tcW w:w="1431" w:type="dxa"/>
             <w:tcBorders>
               <w:top w:val="single" w:sz="4" w:space="0" w:color="000001"/>
               <w:left w:val="single" w:sz="4" w:space="0" w:color="000001"/>
@@ -8072,7 +8068,7 @@
             </w:tcBorders>
             <w:shd w:fill="FFFFFF" w:val="clear"/>
             <w:tcMar>
-              <w:left w:w="58" w:type="dxa"/>
+              <w:left w:w="53" w:type="dxa"/>
             </w:tcMar>
           </w:tcPr>
           <w:p>
@@ -8112,7 +8108,7 @@
             </w:tcBorders>
             <w:shd w:fill="FFFFFF" w:val="clear"/>
             <w:tcMar>
-              <w:left w:w="58" w:type="dxa"/>
+              <w:left w:w="53" w:type="dxa"/>
             </w:tcMar>
           </w:tcPr>
           <w:p>
@@ -8188,7 +8184,7 @@
         </w:trPr>
         <w:tc>
           <w:tcPr>
-            <w:tcW w:w="1432" w:type="dxa"/>
+            <w:tcW w:w="1431" w:type="dxa"/>
             <w:tcBorders>
               <w:top w:val="single" w:sz="4" w:space="0" w:color="000001"/>
               <w:left w:val="single" w:sz="4" w:space="0" w:color="000001"/>
@@ -8199,7 +8195,7 @@
             </w:tcBorders>
             <w:shd w:fill="FFFFFF" w:val="clear"/>
             <w:tcMar>
-              <w:left w:w="58" w:type="dxa"/>
+              <w:left w:w="53" w:type="dxa"/>
             </w:tcMar>
           </w:tcPr>
           <w:p>
@@ -8257,7 +8253,7 @@
             </w:tcBorders>
             <w:shd w:fill="FFFFFF" w:val="clear"/>
             <w:tcMar>
-              <w:left w:w="58" w:type="dxa"/>
+              <w:left w:w="53" w:type="dxa"/>
             </w:tcMar>
           </w:tcPr>
           <w:p>
@@ -8385,7 +8381,7 @@
         <w:pStyle w:val="Normal"/>
         <w:widowControl/>
         <w:suppressAutoHyphens w:val="true"/>
-        <w:overflowPunct w:val="false"/>
+        <w:overflowPunct w:val="true"/>
         <w:bidi w:val="0"/>
         <w:spacing w:before="0" w:after="240"/>
         <w:jc w:val="both"/>
@@ -8476,7 +8472,7 @@
       </w:tblCellMar>
     </w:tblPr>
     <w:tblGrid>
-      <w:gridCol w:w="4523"/>
+      <w:gridCol w:w="4522"/>
       <w:gridCol w:w="4522"/>
     </w:tblGrid>
     <w:tr>
@@ -8485,7 +8481,7 @@
       </w:trPr>
       <w:tc>
         <w:tcPr>
-          <w:tcW w:w="4523" w:type="dxa"/>
+          <w:tcW w:w="4522" w:type="dxa"/>
           <w:tcBorders>
             <w:top w:val="nil"/>
             <w:left w:val="nil"/>
@@ -10559,7 +10555,7 @@
     <w:pPr>
       <w:widowControl/>
       <w:suppressAutoHyphens w:val="true"/>
-      <w:overflowPunct w:val="false"/>
+      <w:overflowPunct w:val="true"/>
       <w:bidi w:val="0"/>
       <w:spacing w:before="0" w:after="240"/>
       <w:jc w:val="both"/>
@@ -10959,6 +10955,18 @@
       <w:color w:val="000080"/>
       <w:u w:val="single"/>
       <w:lang w:val="zxx" w:eastAsia="zxx" w:bidi="zxx"/>
+    </w:rPr>
+  </w:style>
+  <w:style w:type="character" w:styleId="ListLabel19">
+    <w:name w:val="ListLabel 19"/>
+    <w:rPr>
+      <w:rFonts w:cs="Symbol"/>
+    </w:rPr>
+  </w:style>
+  <w:style w:type="character" w:styleId="ListLabel20">
+    <w:name w:val="ListLabel 20"/>
+    <w:rPr>
+      <w:rFonts w:cs="OpenSymbol"/>
     </w:rPr>
   </w:style>
   <w:style w:type="character" w:styleId="IndexLink">

</xml_diff>